<commit_message>
falas lucas e slides rodolfo
</commit_message>
<xml_diff>
--- a/Apresentação/Pasta para colocar suas falas/Falas do Lucas.docx
+++ b/Apresentação/Pasta para colocar suas falas/Falas do Lucas.docx
@@ -1,6 +1,6 @@
 
 <file path=word/document.xml><?xml version="1.0" encoding="utf-8"?>
-<w:document xmlns:wpc="http://schemas.microsoft.com/office/word/2010/wordprocessingCanvas" xmlns:cx="http://schemas.microsoft.com/office/drawing/2014/chartex" xmlns:mc="http://schemas.openxmlformats.org/markup-compatibility/2006" xmlns:o="urn:schemas-microsoft-com:office:office" xmlns:r="http://schemas.openxmlformats.org/officeDocument/2006/relationships" xmlns:m="http://schemas.openxmlformats.org/officeDocument/2006/math" xmlns:v="urn:schemas-microsoft-com:vml" xmlns:wp14="http://schemas.microsoft.com/office/word/2010/wordprocessingDrawing" xmlns:wp="http://schemas.openxmlformats.org/drawingml/2006/wordprocessingDrawing" xmlns:w10="urn:schemas-microsoft-com:office:word" xmlns:w="http://schemas.openxmlformats.org/wordprocessingml/2006/main" xmlns:w14="http://schemas.microsoft.com/office/word/2010/wordml" xmlns:w15="http://schemas.microsoft.com/office/word/2012/wordml" xmlns:w16se="http://schemas.microsoft.com/office/word/2015/wordml/symex" xmlns:wpg="http://schemas.microsoft.com/office/word/2010/wordprocessingGroup" xmlns:wpi="http://schemas.microsoft.com/office/word/2010/wordprocessingInk" xmlns:wne="http://schemas.microsoft.com/office/word/2006/wordml" xmlns:wps="http://schemas.microsoft.com/office/word/2010/wordprocessingShape" mc:Ignorable="w14 w15 w16se wp14">
+<w:document xmlns:wpc="http://schemas.microsoft.com/office/word/2010/wordprocessingCanvas" xmlns:mc="http://schemas.openxmlformats.org/markup-compatibility/2006" xmlns:o="urn:schemas-microsoft-com:office:office" xmlns:r="http://schemas.openxmlformats.org/officeDocument/2006/relationships" xmlns:m="http://schemas.openxmlformats.org/officeDocument/2006/math" xmlns:v="urn:schemas-microsoft-com:vml" xmlns:wp14="http://schemas.microsoft.com/office/word/2010/wordprocessingDrawing" xmlns:wp="http://schemas.openxmlformats.org/drawingml/2006/wordprocessingDrawing" xmlns:w10="urn:schemas-microsoft-com:office:word" xmlns:w="http://schemas.openxmlformats.org/wordprocessingml/2006/main" xmlns:w14="http://schemas.microsoft.com/office/word/2010/wordml" xmlns:wpg="http://schemas.microsoft.com/office/word/2010/wordprocessingGroup" xmlns:wpi="http://schemas.microsoft.com/office/word/2010/wordprocessingInk" xmlns:wne="http://schemas.microsoft.com/office/word/2006/wordml" xmlns:wps="http://schemas.microsoft.com/office/word/2010/wordprocessingShape" mc:Ignorable="w14 wp14">
   <w:body>
     <w:p>
       <w:pPr>
@@ -64,23 +64,7 @@
           <w:rFonts w:ascii="Arial" w:hAnsi="Arial" w:cs="Arial"/>
           <w:sz w:val="24"/>
         </w:rPr>
-        <w:t xml:space="preserve"> </w:t>
-      </w:r>
-      <w:proofErr w:type="spellStart"/>
-      <w:r>
-        <w:rPr>
-          <w:rFonts w:ascii="Arial" w:hAnsi="Arial" w:cs="Arial"/>
-          <w:sz w:val="24"/>
-        </w:rPr>
-        <w:t>nos</w:t>
-      </w:r>
-      <w:proofErr w:type="spellEnd"/>
-      <w:r>
-        <w:rPr>
-          <w:rFonts w:ascii="Arial" w:hAnsi="Arial" w:cs="Arial"/>
-          <w:sz w:val="24"/>
-        </w:rPr>
-        <w:t xml:space="preserve"> vamos falar um pouco sobre o projeto que viemos trabalhando juntos durante este semestre.</w:t>
+        <w:t xml:space="preserve"> nos vamos falar um pouco sobre o projeto que viemos trabalhando juntos durante este semestre.</w:t>
       </w:r>
     </w:p>
     <w:p>
@@ -256,7 +240,25 @@
           <w:sz w:val="24"/>
           <w:szCs w:val="24"/>
         </w:rPr>
-        <w:t xml:space="preserve"> é o Uber, nele você</w:t>
+        <w:t xml:space="preserve"> é o </w:t>
+      </w:r>
+      <w:proofErr w:type="spellStart"/>
+      <w:r>
+        <w:rPr>
+          <w:rFonts w:ascii="Arial" w:hAnsi="Arial" w:cs="Arial"/>
+          <w:sz w:val="24"/>
+          <w:szCs w:val="24"/>
+        </w:rPr>
+        <w:t>Uber</w:t>
+      </w:r>
+      <w:proofErr w:type="spellEnd"/>
+      <w:r>
+        <w:rPr>
+          <w:rFonts w:ascii="Arial" w:hAnsi="Arial" w:cs="Arial"/>
+          <w:sz w:val="24"/>
+          <w:szCs w:val="24"/>
+        </w:rPr>
+        <w:t>, nele você</w:t>
       </w:r>
       <w:r>
         <w:rPr>
@@ -1073,9 +1075,8 @@
           <w:szCs w:val="24"/>
           <w:shd w:val="clear" w:color="auto" w:fill="FEFEFE"/>
         </w:rPr>
-        <w:t xml:space="preserve">Para o processo de aquisição de dados, nos utilizamos uma placa chamada </w:t>
-      </w:r>
-      <w:proofErr w:type="spellStart"/>
+        <w:t>Para o processo de aquisição de dados, nos utilizamos uma placa</w:t>
+      </w:r>
       <w:r>
         <w:rPr>
           <w:rFonts w:ascii="Arial" w:hAnsi="Arial" w:cs="Arial"/>
@@ -1083,6 +1084,36 @@
           <w:szCs w:val="24"/>
           <w:shd w:val="clear" w:color="auto" w:fill="FEFEFE"/>
         </w:rPr>
+        <w:t xml:space="preserve"> de </w:t>
+      </w:r>
+      <w:proofErr w:type="spellStart"/>
+      <w:r>
+        <w:rPr>
+          <w:rFonts w:ascii="Arial" w:hAnsi="Arial" w:cs="Arial"/>
+          <w:sz w:val="24"/>
+          <w:szCs w:val="24"/>
+          <w:shd w:val="clear" w:color="auto" w:fill="FEFEFE"/>
+        </w:rPr>
+        <w:t>protipagem</w:t>
+      </w:r>
+      <w:proofErr w:type="spellEnd"/>
+      <w:r>
+        <w:rPr>
+          <w:rFonts w:ascii="Arial" w:hAnsi="Arial" w:cs="Arial"/>
+          <w:sz w:val="24"/>
+          <w:szCs w:val="24"/>
+          <w:shd w:val="clear" w:color="auto" w:fill="FEFEFE"/>
+        </w:rPr>
+        <w:t xml:space="preserve"> chamada </w:t>
+      </w:r>
+      <w:proofErr w:type="spellStart"/>
+      <w:r>
+        <w:rPr>
+          <w:rFonts w:ascii="Arial" w:hAnsi="Arial" w:cs="Arial"/>
+          <w:sz w:val="24"/>
+          <w:szCs w:val="24"/>
+          <w:shd w:val="clear" w:color="auto" w:fill="FEFEFE"/>
+        </w:rPr>
         <w:t>arduino</w:t>
       </w:r>
       <w:proofErr w:type="spellEnd"/>
@@ -1093,7 +1124,54 @@
           <w:szCs w:val="24"/>
           <w:shd w:val="clear" w:color="auto" w:fill="FEFEFE"/>
         </w:rPr>
-        <w:t>, que nela vão conectados sensores que coletam a temperatura e a umidade. Com isto uma aplicação node.js captura esses dados e salvam no banco de dados na nuvem</w:t>
+        <w:t xml:space="preserve">, que nela vão conectados sensores que coletam a temperatura e a umidade. Com isto uma aplicação </w:t>
+      </w:r>
+      <w:proofErr w:type="gramStart"/>
+      <w:r>
+        <w:rPr>
+          <w:rFonts w:ascii="Arial" w:hAnsi="Arial" w:cs="Arial"/>
+          <w:sz w:val="24"/>
+          <w:szCs w:val="24"/>
+          <w:shd w:val="clear" w:color="auto" w:fill="FEFEFE"/>
+        </w:rPr>
+        <w:t>node.</w:t>
+      </w:r>
+      <w:proofErr w:type="gramEnd"/>
+      <w:r>
+        <w:rPr>
+          <w:rFonts w:ascii="Arial" w:hAnsi="Arial" w:cs="Arial"/>
+          <w:sz w:val="24"/>
+          <w:szCs w:val="24"/>
+          <w:shd w:val="clear" w:color="auto" w:fill="FEFEFE"/>
+        </w:rPr>
+        <w:t xml:space="preserve">js </w:t>
+      </w:r>
+      <w:r>
+        <w:rPr>
+          <w:rFonts w:ascii="Arial" w:hAnsi="Arial" w:cs="Arial"/>
+          <w:sz w:val="24"/>
+          <w:szCs w:val="24"/>
+          <w:shd w:val="clear" w:color="auto" w:fill="FEFEFE"/>
+        </w:rPr>
+        <w:t xml:space="preserve">captura esses dados e salvam em um </w:t>
+      </w:r>
+      <w:r>
+        <w:rPr>
+          <w:rFonts w:ascii="Arial" w:hAnsi="Arial" w:cs="Arial"/>
+          <w:sz w:val="24"/>
+          <w:szCs w:val="24"/>
+          <w:shd w:val="clear" w:color="auto" w:fill="FEFEFE"/>
+        </w:rPr>
+        <w:t>banco de dados na nuvem</w:t>
+      </w:r>
+      <w:r>
+        <w:rPr>
+          <w:rFonts w:ascii="Arial" w:hAnsi="Arial" w:cs="Arial"/>
+          <w:sz w:val="24"/>
+          <w:szCs w:val="24"/>
+          <w:shd w:val="clear" w:color="auto" w:fill="FEFEFE"/>
+        </w:rPr>
+        <w:t>;</w:t>
       </w:r>
     </w:p>
     <w:p>
@@ -1142,9 +1220,8 @@
           <w:szCs w:val="24"/>
           <w:shd w:val="clear" w:color="auto" w:fill="FFFFFF"/>
         </w:rPr>
-        <w:t xml:space="preserve">Como Banco de dados nós escolhemos o </w:t>
-      </w:r>
-      <w:proofErr w:type="spellStart"/>
+        <w:t>Como Banco</w:t>
+      </w:r>
       <w:r>
         <w:rPr>
           <w:rFonts w:ascii="Arial" w:hAnsi="Arial" w:cs="Arial"/>
@@ -1153,9 +1230,10 @@
           <w:szCs w:val="24"/>
           <w:shd w:val="clear" w:color="auto" w:fill="FFFFFF"/>
         </w:rPr>
-        <w:t>azure</w:t>
-      </w:r>
-      <w:proofErr w:type="spellEnd"/>
+        <w:t xml:space="preserve"> de dados nós escolhemos o </w:t>
+      </w:r>
+      <w:proofErr w:type="spellStart"/>
+      <w:proofErr w:type="gramStart"/>
       <w:r>
         <w:rPr>
           <w:rFonts w:ascii="Arial" w:hAnsi="Arial" w:cs="Arial"/>
@@ -1164,9 +1242,134 @@
           <w:szCs w:val="24"/>
           <w:shd w:val="clear" w:color="auto" w:fill="FFFFFF"/>
         </w:rPr>
-        <w:t xml:space="preserve"> porque ele nos </w:t>
-      </w:r>
-      <w:proofErr w:type="spellStart"/>
+        <w:t>sql</w:t>
+      </w:r>
+      <w:proofErr w:type="spellEnd"/>
+      <w:proofErr w:type="gramEnd"/>
+      <w:r>
+        <w:rPr>
+          <w:rFonts w:ascii="Arial" w:hAnsi="Arial" w:cs="Arial"/>
+          <w:spacing w:val="-2"/>
+          <w:sz w:val="24"/>
+          <w:szCs w:val="24"/>
+          <w:shd w:val="clear" w:color="auto" w:fill="FFFFFF"/>
+        </w:rPr>
+        <w:t xml:space="preserve"> server na </w:t>
+      </w:r>
+      <w:proofErr w:type="spellStart"/>
+      <w:r>
+        <w:rPr>
+          <w:rFonts w:ascii="Arial" w:hAnsi="Arial" w:cs="Arial"/>
+          <w:spacing w:val="-2"/>
+          <w:sz w:val="24"/>
+          <w:szCs w:val="24"/>
+          <w:shd w:val="clear" w:color="auto" w:fill="FFFFFF"/>
+        </w:rPr>
+        <w:t>núvem</w:t>
+      </w:r>
+      <w:proofErr w:type="spellEnd"/>
+      <w:r>
+        <w:rPr>
+          <w:rFonts w:ascii="Arial" w:hAnsi="Arial" w:cs="Arial"/>
+          <w:spacing w:val="-2"/>
+          <w:sz w:val="24"/>
+          <w:szCs w:val="24"/>
+          <w:shd w:val="clear" w:color="auto" w:fill="FFFFFF"/>
+        </w:rPr>
+        <w:t xml:space="preserve"> pois a </w:t>
+      </w:r>
+      <w:proofErr w:type="spellStart"/>
+      <w:r>
+        <w:rPr>
+          <w:rFonts w:ascii="Arial" w:hAnsi="Arial" w:cs="Arial"/>
+          <w:spacing w:val="-2"/>
+          <w:sz w:val="24"/>
+          <w:szCs w:val="24"/>
+          <w:shd w:val="clear" w:color="auto" w:fill="FFFFFF"/>
+        </w:rPr>
+        <w:t>núvem</w:t>
+      </w:r>
+      <w:proofErr w:type="spellEnd"/>
+      <w:r>
+        <w:rPr>
+          <w:rFonts w:ascii="Arial" w:hAnsi="Arial" w:cs="Arial"/>
+          <w:spacing w:val="-2"/>
+          <w:sz w:val="24"/>
+          <w:szCs w:val="24"/>
+          <w:shd w:val="clear" w:color="auto" w:fill="FFFFFF"/>
+        </w:rPr>
+        <w:t xml:space="preserve">  nos proporciona alguns benefícios como</w:t>
+      </w:r>
+      <w:r>
+        <w:rPr>
+          <w:rFonts w:ascii="Arial" w:hAnsi="Arial" w:cs="Arial"/>
+          <w:spacing w:val="-2"/>
+          <w:sz w:val="24"/>
+          <w:szCs w:val="24"/>
+          <w:shd w:val="clear" w:color="auto" w:fill="FFFFFF"/>
+        </w:rPr>
+        <w:t>: Alta disponibilidade,</w:t>
+      </w:r>
+      <w:r>
+        <w:rPr>
+          <w:rFonts w:ascii="Arial" w:hAnsi="Arial" w:cs="Arial"/>
+          <w:spacing w:val="-2"/>
+          <w:sz w:val="24"/>
+          <w:szCs w:val="24"/>
+          <w:shd w:val="clear" w:color="auto" w:fill="FFFFFF"/>
+        </w:rPr>
+        <w:t xml:space="preserve"> pois trabalha com uma porcentagem baixíssima de falhas</w:t>
+      </w:r>
+      <w:r>
+        <w:rPr>
+          <w:rFonts w:ascii="Arial" w:hAnsi="Arial" w:cs="Arial"/>
+          <w:spacing w:val="-2"/>
+          <w:sz w:val="24"/>
+          <w:szCs w:val="24"/>
+          <w:shd w:val="clear" w:color="auto" w:fill="FFFFFF"/>
+        </w:rPr>
+        <w:t>. Elasticidade,</w:t>
+      </w:r>
+      <w:r>
+        <w:rPr>
+          <w:rFonts w:ascii="Arial" w:hAnsi="Arial" w:cs="Arial"/>
+          <w:spacing w:val="-2"/>
+          <w:sz w:val="24"/>
+          <w:szCs w:val="24"/>
+          <w:shd w:val="clear" w:color="auto" w:fill="FFFFFF"/>
+        </w:rPr>
+        <w:t xml:space="preserve"> pois é executado sobre uma demanda de uso controlada, podendo ser escalonado de acordo com necessidade</w:t>
+      </w:r>
+      <w:r>
+        <w:rPr>
+          <w:rFonts w:ascii="Arial" w:hAnsi="Arial" w:cs="Arial"/>
+          <w:spacing w:val="-2"/>
+          <w:sz w:val="24"/>
+          <w:szCs w:val="24"/>
+          <w:shd w:val="clear" w:color="auto" w:fill="FFFFFF"/>
+        </w:rPr>
+        <w:t>. Facilidade, porque não temos gasto</w:t>
+      </w:r>
+      <w:r>
+        <w:rPr>
+          <w:rFonts w:ascii="Arial" w:hAnsi="Arial" w:cs="Arial"/>
+          <w:spacing w:val="-2"/>
+          <w:sz w:val="24"/>
+          <w:szCs w:val="24"/>
+          <w:shd w:val="clear" w:color="auto" w:fill="FFFFFF"/>
+        </w:rPr>
+        <w:t>s</w:t>
+      </w:r>
+      <w:r>
+        <w:rPr>
+          <w:rFonts w:ascii="Arial" w:hAnsi="Arial" w:cs="Arial"/>
+          <w:spacing w:val="-2"/>
+          <w:sz w:val="24"/>
+          <w:szCs w:val="24"/>
+          <w:shd w:val="clear" w:color="auto" w:fill="FFFFFF"/>
+        </w:rPr>
+        <w:t xml:space="preserve"> com manutenção do hardware local, delegando essa responsabilidade para a </w:t>
+      </w:r>
       <w:proofErr w:type="gramStart"/>
       <w:r>
         <w:rPr>
@@ -1176,52 +1379,9 @@
           <w:szCs w:val="24"/>
           <w:shd w:val="clear" w:color="auto" w:fill="FFFFFF"/>
         </w:rPr>
-        <w:t>da</w:t>
-      </w:r>
-      <w:proofErr w:type="spellEnd"/>
-      <w:r>
-        <w:rPr>
-          <w:rFonts w:ascii="Arial" w:hAnsi="Arial" w:cs="Arial"/>
-          <w:spacing w:val="-2"/>
-          <w:sz w:val="24"/>
-          <w:szCs w:val="24"/>
-          <w:shd w:val="clear" w:color="auto" w:fill="FFFFFF"/>
-        </w:rPr>
-        <w:t xml:space="preserve"> alguns</w:t>
+        <w:t>nuvem</w:t>
       </w:r>
       <w:proofErr w:type="gramEnd"/>
-      <w:r>
-        <w:rPr>
-          <w:rFonts w:ascii="Arial" w:hAnsi="Arial" w:cs="Arial"/>
-          <w:spacing w:val="-2"/>
-          <w:sz w:val="24"/>
-          <w:szCs w:val="24"/>
-          <w:shd w:val="clear" w:color="auto" w:fill="FFFFFF"/>
-        </w:rPr>
-        <w:t xml:space="preserve"> benefícios como: Alta disponibilidade, porque o sistema </w:t>
-      </w:r>
-      <w:proofErr w:type="spellStart"/>
-      <w:r>
-        <w:rPr>
-          <w:rFonts w:ascii="Arial" w:hAnsi="Arial" w:cs="Arial"/>
-          <w:spacing w:val="-2"/>
-          <w:sz w:val="24"/>
-          <w:szCs w:val="24"/>
-          <w:shd w:val="clear" w:color="auto" w:fill="FFFFFF"/>
-        </w:rPr>
-        <w:t>esta</w:t>
-      </w:r>
-      <w:proofErr w:type="spellEnd"/>
-      <w:r>
-        <w:rPr>
-          <w:rFonts w:ascii="Arial" w:hAnsi="Arial" w:cs="Arial"/>
-          <w:spacing w:val="-2"/>
-          <w:sz w:val="24"/>
-          <w:szCs w:val="24"/>
-          <w:shd w:val="clear" w:color="auto" w:fill="FFFFFF"/>
-        </w:rPr>
-        <w:t xml:space="preserve"> sempre rodando na nuvem. Elasticidade, porque permite aumento do armazenamento. Facilidade, porque não temos gasto com manutenção do hardware local, delegando essa responsabilidade para a nuvem</w:t>
-      </w:r>
     </w:p>
     <w:p>
       <w:pPr>
@@ -1249,19 +1409,6 @@
           <w:shd w:val="clear" w:color="auto" w:fill="FFFFFF"/>
         </w:rPr>
       </w:pPr>
-      <w:proofErr w:type="gramStart"/>
-      <w:r>
-        <w:rPr>
-          <w:rFonts w:ascii="Arial" w:hAnsi="Arial" w:cs="Arial"/>
-          <w:b/>
-          <w:spacing w:val="-2"/>
-          <w:sz w:val="36"/>
-          <w:szCs w:val="36"/>
-          <w:shd w:val="clear" w:color="auto" w:fill="FFFFFF"/>
-        </w:rPr>
-        <w:t>Modelagem Logica</w:t>
-      </w:r>
-      <w:proofErr w:type="gramEnd"/>
     </w:p>
     <w:p>
       <w:pPr>
@@ -1269,6 +1416,74 @@
         <w:spacing w:after="0" w:line="240" w:lineRule="auto"/>
         <w:rPr>
           <w:rFonts w:ascii="Arial" w:hAnsi="Arial" w:cs="Arial"/>
+          <w:b/>
+          <w:spacing w:val="-2"/>
+          <w:sz w:val="36"/>
+          <w:szCs w:val="36"/>
+          <w:shd w:val="clear" w:color="auto" w:fill="FFFFFF"/>
+        </w:rPr>
+      </w:pPr>
+    </w:p>
+    <w:p>
+      <w:pPr>
+        <w:shd w:val="clear" w:color="auto" w:fill="FFFFFF"/>
+        <w:spacing w:after="0" w:line="240" w:lineRule="auto"/>
+        <w:rPr>
+          <w:rFonts w:ascii="Arial" w:hAnsi="Arial" w:cs="Arial"/>
+          <w:b/>
+          <w:spacing w:val="-2"/>
+          <w:sz w:val="36"/>
+          <w:szCs w:val="36"/>
+          <w:shd w:val="clear" w:color="auto" w:fill="FFFFFF"/>
+        </w:rPr>
+      </w:pPr>
+    </w:p>
+    <w:p>
+      <w:pPr>
+        <w:shd w:val="clear" w:color="auto" w:fill="FFFFFF"/>
+        <w:spacing w:after="0" w:line="240" w:lineRule="auto"/>
+        <w:rPr>
+          <w:rFonts w:ascii="Arial" w:hAnsi="Arial" w:cs="Arial"/>
+          <w:b/>
+          <w:spacing w:val="-2"/>
+          <w:sz w:val="36"/>
+          <w:szCs w:val="36"/>
+          <w:shd w:val="clear" w:color="auto" w:fill="FFFFFF"/>
+        </w:rPr>
+      </w:pPr>
+    </w:p>
+    <w:p>
+      <w:pPr>
+        <w:shd w:val="clear" w:color="auto" w:fill="FFFFFF"/>
+        <w:spacing w:after="0" w:line="240" w:lineRule="auto"/>
+        <w:rPr>
+          <w:rFonts w:ascii="Arial" w:hAnsi="Arial" w:cs="Arial"/>
+          <w:b/>
+          <w:spacing w:val="-2"/>
+          <w:sz w:val="36"/>
+          <w:szCs w:val="36"/>
+          <w:shd w:val="clear" w:color="auto" w:fill="FFFFFF"/>
+        </w:rPr>
+      </w:pPr>
+      <w:r>
+        <w:rPr>
+          <w:rFonts w:ascii="Arial" w:hAnsi="Arial" w:cs="Arial"/>
+          <w:b/>
+          <w:spacing w:val="-2"/>
+          <w:sz w:val="36"/>
+          <w:szCs w:val="36"/>
+          <w:shd w:val="clear" w:color="auto" w:fill="FFFFFF"/>
+        </w:rPr>
+        <w:lastRenderedPageBreak/>
+        <w:t>Modelagem Logica</w:t>
+      </w:r>
+    </w:p>
+    <w:p>
+      <w:pPr>
+        <w:shd w:val="clear" w:color="auto" w:fill="FFFFFF"/>
+        <w:spacing w:after="0" w:line="240" w:lineRule="auto"/>
+        <w:rPr>
+          <w:rFonts w:ascii="Arial" w:hAnsi="Arial" w:cs="Arial"/>
           <w:color w:val="000000" w:themeColor="text1"/>
           <w:sz w:val="24"/>
           <w:szCs w:val="24"/>
@@ -1283,7 +1498,135 @@
           <w:szCs w:val="24"/>
           <w:shd w:val="clear" w:color="auto" w:fill="FFFFFF"/>
         </w:rPr>
-        <w:t>Mas antes de criarmos o banco de dados, ele deve ser arquitetado, e para isso nós fizemos a modelagem dos dados, nela informa todos os campos de nossas tabelas detalhadamente e suas relações.</w:t>
+        <w:t xml:space="preserve">Mas antes de criarmos o banco de dados, ele deve ser arquitetado, e para isso nós fizemos a modelagem </w:t>
+      </w:r>
+      <w:r>
+        <w:rPr>
+          <w:rFonts w:ascii="Arial" w:hAnsi="Arial" w:cs="Arial"/>
+          <w:color w:val="000000" w:themeColor="text1"/>
+          <w:sz w:val="24"/>
+          <w:szCs w:val="24"/>
+          <w:shd w:val="clear" w:color="auto" w:fill="FFFFFF"/>
+        </w:rPr>
+        <w:t xml:space="preserve">lógica </w:t>
+      </w:r>
+      <w:r>
+        <w:rPr>
+          <w:rFonts w:ascii="Arial" w:hAnsi="Arial" w:cs="Arial"/>
+          <w:color w:val="000000" w:themeColor="text1"/>
+          <w:sz w:val="24"/>
+          <w:szCs w:val="24"/>
+          <w:shd w:val="clear" w:color="auto" w:fill="FFFFFF"/>
+        </w:rPr>
+        <w:t>dos dados</w:t>
+      </w:r>
+      <w:r>
+        <w:rPr>
+          <w:rFonts w:ascii="Arial" w:hAnsi="Arial" w:cs="Arial"/>
+          <w:color w:val="000000" w:themeColor="text1"/>
+          <w:sz w:val="24"/>
+          <w:szCs w:val="24"/>
+          <w:shd w:val="clear" w:color="auto" w:fill="FFFFFF"/>
+        </w:rPr>
+        <w:t xml:space="preserve">, representando as entidades de nossa aplicação, possibilitando uma visão macro do fluxo de dados do nosso sistema. </w:t>
+      </w:r>
+    </w:p>
+    <w:p>
+      <w:pPr>
+        <w:shd w:val="clear" w:color="auto" w:fill="FFFFFF"/>
+        <w:spacing w:after="0" w:line="240" w:lineRule="auto"/>
+        <w:rPr>
+          <w:rFonts w:ascii="Arial" w:hAnsi="Arial" w:cs="Arial"/>
+          <w:color w:val="000000" w:themeColor="text1"/>
+          <w:sz w:val="24"/>
+          <w:szCs w:val="24"/>
+          <w:shd w:val="clear" w:color="auto" w:fill="FFFFFF"/>
+        </w:rPr>
+      </w:pPr>
+      <w:r>
+        <w:rPr>
+          <w:rFonts w:ascii="Arial" w:hAnsi="Arial" w:cs="Arial"/>
+          <w:color w:val="000000" w:themeColor="text1"/>
+          <w:sz w:val="24"/>
+          <w:szCs w:val="24"/>
+          <w:shd w:val="clear" w:color="auto" w:fill="FFFFFF"/>
+        </w:rPr>
+        <w:t>Temos então a entidade incubadora que poderá ter um ou muitos registros na entidade medição, e poderá ter somente um recém-nascido relacionado. Um recém-nascido só pertencerá somente a um registro na entidade incubadora e cada registro na entidade medição pertencerá somente a um registro na incubadora.</w:t>
+      </w:r>
+    </w:p>
+    <w:p>
+      <w:pPr>
+        <w:shd w:val="clear" w:color="auto" w:fill="FFFFFF"/>
+        <w:spacing w:after="0" w:line="240" w:lineRule="auto"/>
+        <w:rPr>
+          <w:rFonts w:ascii="Arial" w:hAnsi="Arial" w:cs="Arial"/>
+          <w:color w:val="000000" w:themeColor="text1"/>
+          <w:sz w:val="24"/>
+          <w:szCs w:val="24"/>
+          <w:shd w:val="clear" w:color="auto" w:fill="FFFFFF"/>
+        </w:rPr>
+      </w:pPr>
+      <w:r>
+        <w:rPr>
+          <w:rFonts w:ascii="Arial" w:hAnsi="Arial" w:cs="Arial"/>
+          <w:color w:val="000000" w:themeColor="text1"/>
+          <w:sz w:val="24"/>
+          <w:szCs w:val="24"/>
+          <w:shd w:val="clear" w:color="auto" w:fill="FFFFFF"/>
+        </w:rPr>
+        <w:t xml:space="preserve">E para concluir e a </w:t>
+      </w:r>
+      <w:r>
+        <w:rPr>
+          <w:rFonts w:ascii="Arial" w:hAnsi="Arial" w:cs="Arial"/>
+          <w:color w:val="000000" w:themeColor="text1"/>
+          <w:sz w:val="24"/>
+          <w:szCs w:val="24"/>
+          <w:shd w:val="clear" w:color="auto" w:fill="FFFFFF"/>
+        </w:rPr>
+        <w:t>partir dessas entidades</w:t>
+      </w:r>
+      <w:proofErr w:type="gramStart"/>
+      <w:r>
+        <w:rPr>
+          <w:rFonts w:ascii="Arial" w:hAnsi="Arial" w:cs="Arial"/>
+          <w:color w:val="000000" w:themeColor="text1"/>
+          <w:sz w:val="24"/>
+          <w:szCs w:val="24"/>
+          <w:shd w:val="clear" w:color="auto" w:fill="FFFFFF"/>
+        </w:rPr>
+        <w:t xml:space="preserve">  </w:t>
+      </w:r>
+      <w:proofErr w:type="gramEnd"/>
+      <w:r>
+        <w:rPr>
+          <w:rFonts w:ascii="Arial" w:hAnsi="Arial" w:cs="Arial"/>
+          <w:color w:val="000000" w:themeColor="text1"/>
+          <w:sz w:val="24"/>
+          <w:szCs w:val="24"/>
+          <w:shd w:val="clear" w:color="auto" w:fill="FFFFFF"/>
+        </w:rPr>
+        <w:t xml:space="preserve">que </w:t>
+      </w:r>
+      <w:r>
+        <w:rPr>
+          <w:rFonts w:ascii="Arial" w:hAnsi="Arial" w:cs="Arial"/>
+          <w:color w:val="000000" w:themeColor="text1"/>
+          <w:sz w:val="24"/>
+          <w:szCs w:val="24"/>
+          <w:shd w:val="clear" w:color="auto" w:fill="FFFFFF"/>
+        </w:rPr>
+        <w:t>obteremos informação e conhecimento</w:t>
+      </w:r>
+      <w:r>
+        <w:rPr>
+          <w:rFonts w:ascii="Arial" w:hAnsi="Arial" w:cs="Arial"/>
+          <w:color w:val="000000" w:themeColor="text1"/>
+          <w:sz w:val="24"/>
+          <w:szCs w:val="24"/>
+          <w:shd w:val="clear" w:color="auto" w:fill="FFFFFF"/>
+        </w:rPr>
+        <w:t>.</w:t>
       </w:r>
     </w:p>
     <w:p>
@@ -1316,7 +1659,6 @@
           <w:sz w:val="36"/>
           <w:szCs w:val="36"/>
         </w:rPr>
-        <w:lastRenderedPageBreak/>
         <w:t>Desenho da Aplicação</w:t>
       </w:r>
     </w:p>
@@ -1324,7 +1666,6 @@
       <w:pPr>
         <w:rPr>
           <w:rFonts w:ascii="Arial" w:hAnsi="Arial" w:cs="Arial"/>
-          <w:sz w:val="24"/>
         </w:rPr>
       </w:pPr>
       <w:r>
@@ -1339,15 +1680,54 @@
           <w:rFonts w:ascii="Arial" w:hAnsi="Arial" w:cs="Arial"/>
           <w:sz w:val="24"/>
         </w:rPr>
-        <w:t xml:space="preserve"> desenho da nossa solução, como já foi dito como é feito a aquisição de dados e salvos na nuvem, nós agora utilizamos nossa aplicação web para pegar os dados do banco e imprimir para o usuário em forma de gráficos, para que fique mais legível.</w:t>
-      </w:r>
-    </w:p>
-    <w:p>
-      <w:pPr>
-        <w:rPr>
-          <w:rFonts w:ascii="Arial" w:hAnsi="Arial" w:cs="Arial"/>
-        </w:rPr>
-      </w:pPr>
+        <w:t xml:space="preserve"> desenho da nossa solução, </w:t>
+      </w:r>
+      <w:r>
+        <w:rPr>
+          <w:rFonts w:ascii="Arial" w:hAnsi="Arial" w:cs="Arial"/>
+          <w:sz w:val="24"/>
+        </w:rPr>
+        <w:t xml:space="preserve">os dados são colhidos a partir do </w:t>
+      </w:r>
+      <w:proofErr w:type="spellStart"/>
+      <w:r>
+        <w:rPr>
+          <w:rFonts w:ascii="Arial" w:hAnsi="Arial" w:cs="Arial"/>
+          <w:sz w:val="24"/>
+        </w:rPr>
+        <w:t>Arduino</w:t>
+      </w:r>
+      <w:proofErr w:type="spellEnd"/>
+      <w:proofErr w:type="gramStart"/>
+      <w:r>
+        <w:rPr>
+          <w:rFonts w:ascii="Arial" w:hAnsi="Arial" w:cs="Arial"/>
+          <w:sz w:val="24"/>
+        </w:rPr>
+        <w:t xml:space="preserve">  </w:t>
+      </w:r>
+      <w:proofErr w:type="gramEnd"/>
+      <w:r>
+        <w:rPr>
+          <w:rFonts w:ascii="Arial" w:hAnsi="Arial" w:cs="Arial"/>
+          <w:sz w:val="24"/>
+        </w:rPr>
+        <w:t>e é feito todo o processo até salva-los no banco de dados na</w:t>
+      </w:r>
+      <w:r>
+        <w:rPr>
+          <w:rFonts w:ascii="Arial" w:hAnsi="Arial" w:cs="Arial"/>
+          <w:sz w:val="24"/>
+        </w:rPr>
+        <w:t xml:space="preserve"> nuvem</w:t>
+      </w:r>
+      <w:r>
+        <w:rPr>
+          <w:rFonts w:ascii="Arial" w:hAnsi="Arial" w:cs="Arial"/>
+          <w:sz w:val="24"/>
+        </w:rPr>
+        <w:t>, a partir dai uma aplicação web captura essas informações e exibem para o usuário.</w:t>
+      </w:r>
     </w:p>
     <w:p>
       <w:pPr>
@@ -1394,201 +1774,30 @@
           <w:rFonts w:ascii="Arial" w:hAnsi="Arial" w:cs="Arial"/>
           <w:sz w:val="24"/>
         </w:rPr>
-        <w:t xml:space="preserve">ara o banco de dados usamos Microsoft </w:t>
-      </w:r>
-      <w:proofErr w:type="spellStart"/>
-      <w:r>
-        <w:rPr>
-          <w:rFonts w:ascii="Arial" w:hAnsi="Arial" w:cs="Arial"/>
-          <w:sz w:val="24"/>
-        </w:rPr>
-        <w:t>Azure</w:t>
-      </w:r>
-      <w:proofErr w:type="spellEnd"/>
-      <w:r>
-        <w:rPr>
-          <w:rFonts w:ascii="Arial" w:hAnsi="Arial" w:cs="Arial"/>
-          <w:sz w:val="24"/>
-        </w:rPr>
-        <w:t xml:space="preserve"> e a linguagem SQL, para a configuração do </w:t>
-      </w:r>
-      <w:proofErr w:type="spellStart"/>
-      <w:r>
-        <w:rPr>
-          <w:rFonts w:ascii="Arial" w:hAnsi="Arial" w:cs="Arial"/>
-          <w:sz w:val="24"/>
-        </w:rPr>
-        <w:t>arduíno</w:t>
-      </w:r>
-      <w:proofErr w:type="spellEnd"/>
-      <w:r>
-        <w:rPr>
-          <w:rFonts w:ascii="Arial" w:hAnsi="Arial" w:cs="Arial"/>
-          <w:sz w:val="24"/>
-        </w:rPr>
-        <w:t xml:space="preserve">, temos a ferramenta próprio dele que utiliza a linguagem C++, e para a aplicação, nós usamos o visual Studio </w:t>
-      </w:r>
-      <w:proofErr w:type="spellStart"/>
-      <w:r>
-        <w:rPr>
-          <w:rFonts w:ascii="Arial" w:hAnsi="Arial" w:cs="Arial"/>
-          <w:sz w:val="24"/>
-        </w:rPr>
-        <w:t>code</w:t>
-      </w:r>
-      <w:proofErr w:type="spellEnd"/>
-      <w:r>
-        <w:rPr>
-          <w:rFonts w:ascii="Arial" w:hAnsi="Arial" w:cs="Arial"/>
-          <w:sz w:val="24"/>
-        </w:rPr>
-        <w:t>, sendo para o front-</w:t>
-      </w:r>
-      <w:proofErr w:type="spellStart"/>
-      <w:r>
-        <w:rPr>
-          <w:rFonts w:ascii="Arial" w:hAnsi="Arial" w:cs="Arial"/>
-          <w:sz w:val="24"/>
-        </w:rPr>
-        <w:t>end</w:t>
-      </w:r>
-      <w:proofErr w:type="spellEnd"/>
-      <w:r>
-        <w:rPr>
-          <w:rFonts w:ascii="Arial" w:hAnsi="Arial" w:cs="Arial"/>
-          <w:sz w:val="24"/>
-        </w:rPr>
-        <w:t xml:space="preserve"> o </w:t>
-      </w:r>
-      <w:proofErr w:type="spellStart"/>
-      <w:r>
-        <w:rPr>
-          <w:rFonts w:ascii="Arial" w:hAnsi="Arial" w:cs="Arial"/>
-          <w:sz w:val="24"/>
-        </w:rPr>
-        <w:t>bootstrap</w:t>
-      </w:r>
-      <w:proofErr w:type="spellEnd"/>
-      <w:r>
-        <w:rPr>
-          <w:rFonts w:ascii="Arial" w:hAnsi="Arial" w:cs="Arial"/>
-          <w:sz w:val="24"/>
-        </w:rPr>
-        <w:t xml:space="preserve">, </w:t>
-      </w:r>
-      <w:proofErr w:type="spellStart"/>
+        <w:t xml:space="preserve">ara o banco de dados usamos </w:t>
+      </w:r>
+      <w:r>
+        <w:rPr>
+          <w:rFonts w:ascii="Arial" w:hAnsi="Arial" w:cs="Arial"/>
+          <w:sz w:val="24"/>
+        </w:rPr>
+        <w:t>SQL SERVER</w:t>
+      </w:r>
       <w:proofErr w:type="gramStart"/>
       <w:r>
         <w:rPr>
           <w:rFonts w:ascii="Arial" w:hAnsi="Arial" w:cs="Arial"/>
           <w:sz w:val="24"/>
         </w:rPr>
-        <w:t>CSS,html</w:t>
-      </w:r>
-      <w:proofErr w:type="spellEnd"/>
+        <w:t xml:space="preserve">  </w:t>
+      </w:r>
       <w:proofErr w:type="gramEnd"/>
       <w:r>
         <w:rPr>
           <w:rFonts w:ascii="Arial" w:hAnsi="Arial" w:cs="Arial"/>
           <w:sz w:val="24"/>
         </w:rPr>
-        <w:t xml:space="preserve">, e </w:t>
-      </w:r>
-      <w:proofErr w:type="spellStart"/>
-      <w:r>
-        <w:rPr>
-          <w:rFonts w:ascii="Arial" w:hAnsi="Arial" w:cs="Arial"/>
-          <w:sz w:val="24"/>
-        </w:rPr>
-        <w:t>JavaScript</w:t>
-      </w:r>
-      <w:proofErr w:type="spellEnd"/>
-      <w:r>
-        <w:rPr>
-          <w:rFonts w:ascii="Arial" w:hAnsi="Arial" w:cs="Arial"/>
-          <w:sz w:val="24"/>
-        </w:rPr>
-        <w:t xml:space="preserve">, e para o </w:t>
-      </w:r>
-      <w:proofErr w:type="spellStart"/>
-      <w:r>
-        <w:rPr>
-          <w:rFonts w:ascii="Arial" w:hAnsi="Arial" w:cs="Arial"/>
-          <w:sz w:val="24"/>
-        </w:rPr>
-        <w:t>back-end</w:t>
-      </w:r>
-      <w:proofErr w:type="spellEnd"/>
-      <w:r>
-        <w:rPr>
-          <w:rFonts w:ascii="Arial" w:hAnsi="Arial" w:cs="Arial"/>
-          <w:sz w:val="24"/>
-        </w:rPr>
-        <w:t xml:space="preserve"> </w:t>
-      </w:r>
-      <w:proofErr w:type="spellStart"/>
-      <w:r>
-        <w:rPr>
-          <w:rFonts w:ascii="Arial" w:hAnsi="Arial" w:cs="Arial"/>
-          <w:sz w:val="24"/>
-        </w:rPr>
-        <w:t>jquery</w:t>
-      </w:r>
-      <w:proofErr w:type="spellEnd"/>
-      <w:r>
-        <w:rPr>
-          <w:rFonts w:ascii="Arial" w:hAnsi="Arial" w:cs="Arial"/>
-          <w:sz w:val="24"/>
-        </w:rPr>
-        <w:t xml:space="preserve"> e node.js</w:t>
-      </w:r>
-    </w:p>
-    <w:p>
-      <w:pPr>
-        <w:rPr>
-          <w:rFonts w:ascii="Arial" w:hAnsi="Arial" w:cs="Arial"/>
-        </w:rPr>
-      </w:pPr>
-    </w:p>
-    <w:p>
-      <w:pPr>
-        <w:rPr>
-          <w:rFonts w:ascii="Arial" w:hAnsi="Arial" w:cs="Arial"/>
-          <w:b/>
-          <w:color w:val="000000" w:themeColor="text1"/>
-          <w:sz w:val="36"/>
-        </w:rPr>
-      </w:pPr>
-      <w:r>
-        <w:rPr>
-          <w:rFonts w:ascii="Arial" w:hAnsi="Arial" w:cs="Arial"/>
-          <w:b/>
-          <w:color w:val="000000" w:themeColor="text1"/>
-          <w:sz w:val="36"/>
-        </w:rPr>
-        <w:t>Responsivo</w:t>
-      </w:r>
-    </w:p>
-    <w:p>
-      <w:pPr>
-        <w:rPr>
-          <w:rFonts w:ascii="Arial" w:hAnsi="Arial" w:cs="Arial"/>
-          <w:sz w:val="24"/>
-        </w:rPr>
-      </w:pPr>
-      <w:r>
-        <w:rPr>
-          <w:rFonts w:ascii="Arial" w:hAnsi="Arial" w:cs="Arial"/>
-          <w:sz w:val="24"/>
-        </w:rPr>
-        <w:t xml:space="preserve">Graças </w:t>
-      </w:r>
-      <w:r>
-        <w:rPr>
-          <w:rFonts w:ascii="Arial" w:hAnsi="Arial" w:cs="Arial"/>
-          <w:sz w:val="24"/>
-        </w:rPr>
-        <w:t>ao boo</w:t>
+        <w:t>na nuvem</w:t>
       </w:r>
       <w:bookmarkStart w:id="0" w:name="_GoBack"/>
       <w:bookmarkEnd w:id="0"/>
@@ -1597,7 +1806,183 @@
           <w:rFonts w:ascii="Arial" w:hAnsi="Arial" w:cs="Arial"/>
           <w:sz w:val="24"/>
         </w:rPr>
-        <w:t>tstrap</w:t>
+        <w:t xml:space="preserve">, para a configuração do </w:t>
+      </w:r>
+      <w:proofErr w:type="spellStart"/>
+      <w:r>
+        <w:rPr>
+          <w:rFonts w:ascii="Arial" w:hAnsi="Arial" w:cs="Arial"/>
+          <w:sz w:val="24"/>
+        </w:rPr>
+        <w:t>arduíno</w:t>
+      </w:r>
+      <w:proofErr w:type="spellEnd"/>
+      <w:r>
+        <w:rPr>
+          <w:rFonts w:ascii="Arial" w:hAnsi="Arial" w:cs="Arial"/>
+          <w:sz w:val="24"/>
+        </w:rPr>
+        <w:t xml:space="preserve">, temos a ferramenta próprio dele que utiliza a linguagem C++, e para a aplicação, nós usamos o visual Studio </w:t>
+      </w:r>
+      <w:proofErr w:type="spellStart"/>
+      <w:r>
+        <w:rPr>
+          <w:rFonts w:ascii="Arial" w:hAnsi="Arial" w:cs="Arial"/>
+          <w:sz w:val="24"/>
+        </w:rPr>
+        <w:t>code</w:t>
+      </w:r>
+      <w:proofErr w:type="spellEnd"/>
+      <w:r>
+        <w:rPr>
+          <w:rFonts w:ascii="Arial" w:hAnsi="Arial" w:cs="Arial"/>
+          <w:sz w:val="24"/>
+        </w:rPr>
+        <w:t>, sendo para o front-</w:t>
+      </w:r>
+      <w:proofErr w:type="spellStart"/>
+      <w:r>
+        <w:rPr>
+          <w:rFonts w:ascii="Arial" w:hAnsi="Arial" w:cs="Arial"/>
+          <w:sz w:val="24"/>
+        </w:rPr>
+        <w:t>end</w:t>
+      </w:r>
+      <w:proofErr w:type="spellEnd"/>
+      <w:r>
+        <w:rPr>
+          <w:rFonts w:ascii="Arial" w:hAnsi="Arial" w:cs="Arial"/>
+          <w:sz w:val="24"/>
+        </w:rPr>
+        <w:t xml:space="preserve"> o </w:t>
+      </w:r>
+      <w:proofErr w:type="spellStart"/>
+      <w:r>
+        <w:rPr>
+          <w:rFonts w:ascii="Arial" w:hAnsi="Arial" w:cs="Arial"/>
+          <w:sz w:val="24"/>
+        </w:rPr>
+        <w:t>bootstrap</w:t>
+      </w:r>
+      <w:proofErr w:type="spellEnd"/>
+      <w:r>
+        <w:rPr>
+          <w:rFonts w:ascii="Arial" w:hAnsi="Arial" w:cs="Arial"/>
+          <w:sz w:val="24"/>
+        </w:rPr>
+        <w:t xml:space="preserve">, </w:t>
+      </w:r>
+      <w:proofErr w:type="spellStart"/>
+      <w:r>
+        <w:rPr>
+          <w:rFonts w:ascii="Arial" w:hAnsi="Arial" w:cs="Arial"/>
+          <w:sz w:val="24"/>
+        </w:rPr>
+        <w:t>CSS,html</w:t>
+      </w:r>
+      <w:proofErr w:type="spellEnd"/>
+      <w:r>
+        <w:rPr>
+          <w:rFonts w:ascii="Arial" w:hAnsi="Arial" w:cs="Arial"/>
+          <w:sz w:val="24"/>
+        </w:rPr>
+        <w:t xml:space="preserve">, e </w:t>
+      </w:r>
+      <w:proofErr w:type="spellStart"/>
+      <w:r>
+        <w:rPr>
+          <w:rFonts w:ascii="Arial" w:hAnsi="Arial" w:cs="Arial"/>
+          <w:sz w:val="24"/>
+        </w:rPr>
+        <w:t>JavaScript</w:t>
+      </w:r>
+      <w:proofErr w:type="spellEnd"/>
+      <w:r>
+        <w:rPr>
+          <w:rFonts w:ascii="Arial" w:hAnsi="Arial" w:cs="Arial"/>
+          <w:sz w:val="24"/>
+        </w:rPr>
+        <w:t xml:space="preserve">, e para o </w:t>
+      </w:r>
+      <w:proofErr w:type="spellStart"/>
+      <w:r>
+        <w:rPr>
+          <w:rFonts w:ascii="Arial" w:hAnsi="Arial" w:cs="Arial"/>
+          <w:sz w:val="24"/>
+        </w:rPr>
+        <w:t>back-end</w:t>
+      </w:r>
+      <w:proofErr w:type="spellEnd"/>
+      <w:r>
+        <w:rPr>
+          <w:rFonts w:ascii="Arial" w:hAnsi="Arial" w:cs="Arial"/>
+          <w:sz w:val="24"/>
+        </w:rPr>
+        <w:t xml:space="preserve"> </w:t>
+      </w:r>
+      <w:proofErr w:type="spellStart"/>
+      <w:r>
+        <w:rPr>
+          <w:rFonts w:ascii="Arial" w:hAnsi="Arial" w:cs="Arial"/>
+          <w:sz w:val="24"/>
+        </w:rPr>
+        <w:t>jquery</w:t>
+      </w:r>
+      <w:proofErr w:type="spellEnd"/>
+      <w:r>
+        <w:rPr>
+          <w:rFonts w:ascii="Arial" w:hAnsi="Arial" w:cs="Arial"/>
+          <w:sz w:val="24"/>
+        </w:rPr>
+        <w:t xml:space="preserve"> e node.js</w:t>
+      </w:r>
+    </w:p>
+    <w:p>
+      <w:pPr>
+        <w:rPr>
+          <w:rFonts w:ascii="Arial" w:hAnsi="Arial" w:cs="Arial"/>
+        </w:rPr>
+      </w:pPr>
+    </w:p>
+    <w:p>
+      <w:pPr>
+        <w:rPr>
+          <w:rFonts w:ascii="Arial" w:hAnsi="Arial" w:cs="Arial"/>
+          <w:b/>
+          <w:color w:val="000000" w:themeColor="text1"/>
+          <w:sz w:val="36"/>
+        </w:rPr>
+      </w:pPr>
+      <w:r>
+        <w:rPr>
+          <w:rFonts w:ascii="Arial" w:hAnsi="Arial" w:cs="Arial"/>
+          <w:b/>
+          <w:color w:val="000000" w:themeColor="text1"/>
+          <w:sz w:val="36"/>
+        </w:rPr>
+        <w:t>Responsivo</w:t>
+      </w:r>
+    </w:p>
+    <w:p>
+      <w:pPr>
+        <w:rPr>
+          <w:rFonts w:ascii="Arial" w:hAnsi="Arial" w:cs="Arial"/>
+          <w:sz w:val="24"/>
+        </w:rPr>
+      </w:pPr>
+      <w:r>
+        <w:rPr>
+          <w:rFonts w:ascii="Arial" w:hAnsi="Arial" w:cs="Arial"/>
+          <w:sz w:val="24"/>
+        </w:rPr>
+        <w:t xml:space="preserve">Graças </w:t>
+      </w:r>
+      <w:r>
+        <w:rPr>
+          <w:rFonts w:ascii="Arial" w:hAnsi="Arial" w:cs="Arial"/>
+          <w:sz w:val="24"/>
+        </w:rPr>
+        <w:t>ao bootstrap</w:t>
       </w:r>
       <w:r>
         <w:rPr>
@@ -1719,23 +2104,7 @@
           <w:rFonts w:ascii="Arial" w:hAnsi="Arial" w:cs="Arial"/>
           <w:sz w:val="24"/>
         </w:rPr>
-        <w:t xml:space="preserve">Para que a instalação seja feita com facilidade, nós criamos este manual que detalha passo a passo </w:t>
-      </w:r>
-      <w:proofErr w:type="spellStart"/>
-      <w:r>
-        <w:rPr>
-          <w:rFonts w:ascii="Arial" w:hAnsi="Arial" w:cs="Arial"/>
-          <w:sz w:val="24"/>
-        </w:rPr>
-        <w:t>oque</w:t>
-      </w:r>
-      <w:proofErr w:type="spellEnd"/>
-      <w:r>
-        <w:rPr>
-          <w:rFonts w:ascii="Arial" w:hAnsi="Arial" w:cs="Arial"/>
-          <w:sz w:val="24"/>
-        </w:rPr>
-        <w:t xml:space="preserve"> deve ser feito.</w:t>
+        <w:t>Para que a instalação seja feita com facilidade, nós criamos este manual que detalha passo a passo oque deve ser feito.</w:t>
       </w:r>
     </w:p>
     <w:p>
@@ -1876,7 +2245,7 @@
           <w:rFonts w:ascii="Arial" w:hAnsi="Arial" w:cs="Arial"/>
           <w:sz w:val="24"/>
         </w:rPr>
-        <w:t xml:space="preserve">, nela você </w:t>
+        <w:t>, nela você pode</w:t>
       </w:r>
       <w:proofErr w:type="gramStart"/>
       <w:r>
@@ -1884,7 +2253,7 @@
           <w:rFonts w:ascii="Arial" w:hAnsi="Arial" w:cs="Arial"/>
           <w:sz w:val="24"/>
         </w:rPr>
-        <w:t>pode  fazer</w:t>
+        <w:t xml:space="preserve">  </w:t>
       </w:r>
       <w:proofErr w:type="gramEnd"/>
       <w:r>
@@ -1892,7 +2261,7 @@
           <w:rFonts w:ascii="Arial" w:hAnsi="Arial" w:cs="Arial"/>
           <w:sz w:val="24"/>
         </w:rPr>
-        <w:t xml:space="preserve"> atendimento via chat, abrir chamados e fazer escalonamento de um nível de atendimento para o outro</w:t>
+        <w:t>fazer atendimento via chat, abrir chamados e fazer escalonamento de um nível de atendimento para o outro</w:t>
       </w:r>
     </w:p>
     <w:sectPr>
@@ -1906,7 +2275,7 @@
 </file>
 
 <file path=word/styles.xml><?xml version="1.0" encoding="utf-8"?>
-<w:styles xmlns:mc="http://schemas.openxmlformats.org/markup-compatibility/2006" xmlns:r="http://schemas.openxmlformats.org/officeDocument/2006/relationships" xmlns:w="http://schemas.openxmlformats.org/wordprocessingml/2006/main" xmlns:w14="http://schemas.microsoft.com/office/word/2010/wordml" xmlns:w15="http://schemas.microsoft.com/office/word/2012/wordml" xmlns:w16se="http://schemas.microsoft.com/office/word/2015/wordml/symex" mc:Ignorable="w14 w15 w16se">
+<w:styles xmlns:mc="http://schemas.openxmlformats.org/markup-compatibility/2006" xmlns:r="http://schemas.openxmlformats.org/officeDocument/2006/relationships" xmlns:w="http://schemas.openxmlformats.org/wordprocessingml/2006/main" xmlns:w14="http://schemas.microsoft.com/office/word/2010/wordml" mc:Ignorable="w14">
   <w:docDefaults>
     <w:rPrDefault>
       <w:rPr>
@@ -1922,378 +2291,346 @@
       </w:pPr>
     </w:pPrDefault>
   </w:docDefaults>
-  <w:latentStyles w:defLockedState="0" w:defUIPriority="99" w:defSemiHidden="0" w:defUnhideWhenUsed="0" w:defQFormat="0" w:count="371">
-    <w:lsdException w:name="Normal" w:uiPriority="0" w:qFormat="1"/>
-    <w:lsdException w:name="heading 1" w:uiPriority="9" w:qFormat="1"/>
-    <w:lsdException w:name="heading 2" w:semiHidden="1" w:uiPriority="9" w:unhideWhenUsed="1" w:qFormat="1"/>
-    <w:lsdException w:name="heading 3" w:semiHidden="1" w:uiPriority="9" w:unhideWhenUsed="1" w:qFormat="1"/>
-    <w:lsdException w:name="heading 4" w:semiHidden="1" w:uiPriority="9" w:unhideWhenUsed="1" w:qFormat="1"/>
-    <w:lsdException w:name="heading 5" w:semiHidden="1" w:uiPriority="9" w:unhideWhenUsed="1" w:qFormat="1"/>
-    <w:lsdException w:name="heading 6" w:semiHidden="1" w:uiPriority="9" w:unhideWhenUsed="1" w:qFormat="1"/>
-    <w:lsdException w:name="heading 7" w:semiHidden="1" w:uiPriority="9" w:unhideWhenUsed="1" w:qFormat="1"/>
-    <w:lsdException w:name="heading 8" w:semiHidden="1" w:uiPriority="9" w:unhideWhenUsed="1" w:qFormat="1"/>
-    <w:lsdException w:name="heading 9" w:semiHidden="1" w:uiPriority="9" w:unhideWhenUsed="1" w:qFormat="1"/>
-    <w:lsdException w:name="index 1" w:semiHidden="1" w:unhideWhenUsed="1"/>
-    <w:lsdException w:name="index 2" w:semiHidden="1" w:unhideWhenUsed="1"/>
-    <w:lsdException w:name="index 3" w:semiHidden="1" w:unhideWhenUsed="1"/>
-    <w:lsdException w:name="index 4" w:semiHidden="1" w:unhideWhenUsed="1"/>
-    <w:lsdException w:name="index 5" w:semiHidden="1" w:unhideWhenUsed="1"/>
-    <w:lsdException w:name="index 6" w:semiHidden="1" w:unhideWhenUsed="1"/>
-    <w:lsdException w:name="index 7" w:semiHidden="1" w:unhideWhenUsed="1"/>
-    <w:lsdException w:name="index 8" w:semiHidden="1" w:unhideWhenUsed="1"/>
-    <w:lsdException w:name="index 9" w:semiHidden="1" w:unhideWhenUsed="1"/>
-    <w:lsdException w:name="toc 1" w:semiHidden="1" w:uiPriority="39" w:unhideWhenUsed="1"/>
-    <w:lsdException w:name="toc 2" w:semiHidden="1" w:uiPriority="39" w:unhideWhenUsed="1"/>
-    <w:lsdException w:name="toc 3" w:semiHidden="1" w:uiPriority="39" w:unhideWhenUsed="1"/>
-    <w:lsdException w:name="toc 4" w:semiHidden="1" w:uiPriority="39" w:unhideWhenUsed="1"/>
-    <w:lsdException w:name="toc 5" w:semiHidden="1" w:uiPriority="39" w:unhideWhenUsed="1"/>
-    <w:lsdException w:name="toc 6" w:semiHidden="1" w:uiPriority="39" w:unhideWhenUsed="1"/>
-    <w:lsdException w:name="toc 7" w:semiHidden="1" w:uiPriority="39" w:unhideWhenUsed="1"/>
-    <w:lsdException w:name="toc 8" w:semiHidden="1" w:uiPriority="39" w:unhideWhenUsed="1"/>
-    <w:lsdException w:name="toc 9" w:semiHidden="1" w:uiPriority="39" w:unhideWhenUsed="1"/>
-    <w:lsdException w:name="Normal Indent" w:semiHidden="1" w:unhideWhenUsed="1"/>
-    <w:lsdException w:name="footnote text" w:semiHidden="1" w:unhideWhenUsed="1"/>
-    <w:lsdException w:name="annotation text" w:semiHidden="1" w:unhideWhenUsed="1"/>
-    <w:lsdException w:name="header" w:semiHidden="1" w:unhideWhenUsed="1"/>
-    <w:lsdException w:name="footer" w:semiHidden="1" w:unhideWhenUsed="1"/>
-    <w:lsdException w:name="index heading" w:semiHidden="1" w:unhideWhenUsed="1"/>
-    <w:lsdException w:name="caption" w:semiHidden="1" w:uiPriority="35" w:unhideWhenUsed="1" w:qFormat="1"/>
-    <w:lsdException w:name="table of figures" w:semiHidden="1" w:unhideWhenUsed="1"/>
-    <w:lsdException w:name="envelope address" w:semiHidden="1" w:unhideWhenUsed="1"/>
-    <w:lsdException w:name="envelope return" w:semiHidden="1" w:unhideWhenUsed="1"/>
-    <w:lsdException w:name="footnote reference" w:semiHidden="1" w:unhideWhenUsed="1"/>
-    <w:lsdException w:name="annotation reference" w:semiHidden="1" w:unhideWhenUsed="1"/>
-    <w:lsdException w:name="line number" w:semiHidden="1" w:unhideWhenUsed="1"/>
-    <w:lsdException w:name="page number" w:semiHidden="1" w:unhideWhenUsed="1"/>
-    <w:lsdException w:name="endnote reference" w:semiHidden="1" w:unhideWhenUsed="1"/>
-    <w:lsdException w:name="endnote text" w:semiHidden="1" w:unhideWhenUsed="1"/>
-    <w:lsdException w:name="table of authorities" w:semiHidden="1" w:unhideWhenUsed="1"/>
-    <w:lsdException w:name="macro" w:semiHidden="1" w:unhideWhenUsed="1"/>
-    <w:lsdException w:name="toa heading" w:semiHidden="1" w:unhideWhenUsed="1"/>
-    <w:lsdException w:name="List" w:semiHidden="1" w:unhideWhenUsed="1"/>
-    <w:lsdException w:name="List Bullet" w:semiHidden="1" w:unhideWhenUsed="1"/>
-    <w:lsdException w:name="List Number" w:semiHidden="1" w:unhideWhenUsed="1"/>
-    <w:lsdException w:name="List 2" w:semiHidden="1" w:unhideWhenUsed="1"/>
-    <w:lsdException w:name="List 3" w:semiHidden="1" w:unhideWhenUsed="1"/>
-    <w:lsdException w:name="List 4" w:semiHidden="1" w:unhideWhenUsed="1"/>
-    <w:lsdException w:name="List 5" w:semiHidden="1" w:unhideWhenUsed="1"/>
-    <w:lsdException w:name="List Bullet 2" w:semiHidden="1" w:unhideWhenUsed="1"/>
-    <w:lsdException w:name="List Bullet 3" w:semiHidden="1" w:unhideWhenUsed="1"/>
-    <w:lsdException w:name="List Bullet 4" w:semiHidden="1" w:unhideWhenUsed="1"/>
-    <w:lsdException w:name="List Bullet 5" w:semiHidden="1" w:unhideWhenUsed="1"/>
-    <w:lsdException w:name="List Number 2" w:semiHidden="1" w:unhideWhenUsed="1"/>
-    <w:lsdException w:name="List Number 3" w:semiHidden="1" w:unhideWhenUsed="1"/>
-    <w:lsdException w:name="List Number 4" w:semiHidden="1" w:unhideWhenUsed="1"/>
-    <w:lsdException w:name="List Number 5" w:semiHidden="1" w:unhideWhenUsed="1"/>
-    <w:lsdException w:name="Title" w:uiPriority="10" w:qFormat="1"/>
-    <w:lsdException w:name="Closing" w:semiHidden="1" w:unhideWhenUsed="1"/>
-    <w:lsdException w:name="Signature" w:semiHidden="1" w:unhideWhenUsed="1"/>
-    <w:lsdException w:name="Default Paragraph Font" w:semiHidden="1" w:uiPriority="1" w:unhideWhenUsed="1"/>
-    <w:lsdException w:name="Body Text" w:semiHidden="1" w:unhideWhenUsed="1"/>
-    <w:lsdException w:name="Body Text Indent" w:semiHidden="1" w:unhideWhenUsed="1"/>
-    <w:lsdException w:name="List Continue" w:semiHidden="1" w:unhideWhenUsed="1"/>
-    <w:lsdException w:name="List Continue 2" w:semiHidden="1" w:unhideWhenUsed="1"/>
-    <w:lsdException w:name="List Continue 3" w:semiHidden="1" w:unhideWhenUsed="1"/>
-    <w:lsdException w:name="List Continue 4" w:semiHidden="1" w:unhideWhenUsed="1"/>
-    <w:lsdException w:name="List Continue 5" w:semiHidden="1" w:unhideWhenUsed="1"/>
-    <w:lsdException w:name="Message Header" w:semiHidden="1" w:unhideWhenUsed="1"/>
-    <w:lsdException w:name="Subtitle" w:uiPriority="11" w:qFormat="1"/>
-    <w:lsdException w:name="Salutation" w:semiHidden="1" w:unhideWhenUsed="1"/>
-    <w:lsdException w:name="Date" w:semiHidden="1" w:unhideWhenUsed="1"/>
-    <w:lsdException w:name="Body Text First Indent" w:semiHidden="1" w:unhideWhenUsed="1"/>
-    <w:lsdException w:name="Body Text First Indent 2" w:semiHidden="1" w:unhideWhenUsed="1"/>
-    <w:lsdException w:name="Note Heading" w:semiHidden="1" w:unhideWhenUsed="1"/>
-    <w:lsdException w:name="Body Text 2" w:semiHidden="1" w:unhideWhenUsed="1"/>
-    <w:lsdException w:name="Body Text 3" w:semiHidden="1" w:unhideWhenUsed="1"/>
-    <w:lsdException w:name="Body Text Indent 2" w:semiHidden="1" w:unhideWhenUsed="1"/>
-    <w:lsdException w:name="Body Text Indent 3" w:semiHidden="1" w:unhideWhenUsed="1"/>
-    <w:lsdException w:name="Block Text" w:semiHidden="1" w:unhideWhenUsed="1"/>
-    <w:lsdException w:name="Hyperlink" w:semiHidden="1" w:unhideWhenUsed="1"/>
-    <w:lsdException w:name="FollowedHyperlink" w:semiHidden="1" w:unhideWhenUsed="1"/>
-    <w:lsdException w:name="Strong" w:uiPriority="22" w:qFormat="1"/>
-    <w:lsdException w:name="Emphasis" w:uiPriority="20" w:qFormat="1"/>
-    <w:lsdException w:name="Document Map" w:semiHidden="1" w:unhideWhenUsed="1"/>
-    <w:lsdException w:name="Plain Text" w:semiHidden="1" w:unhideWhenUsed="1"/>
-    <w:lsdException w:name="E-mail Signature" w:semiHidden="1" w:unhideWhenUsed="1"/>
-    <w:lsdException w:name="HTML Top of Form" w:semiHidden="1" w:unhideWhenUsed="1"/>
-    <w:lsdException w:name="HTML Bottom of Form" w:semiHidden="1" w:unhideWhenUsed="1"/>
-    <w:lsdException w:name="Normal (Web)" w:semiHidden="1" w:unhideWhenUsed="1"/>
-    <w:lsdException w:name="HTML Acronym" w:semiHidden="1" w:unhideWhenUsed="1"/>
-    <w:lsdException w:name="HTML Address" w:semiHidden="1" w:unhideWhenUsed="1"/>
-    <w:lsdException w:name="HTML Cite" w:semiHidden="1" w:unhideWhenUsed="1"/>
-    <w:lsdException w:name="HTML Code" w:semiHidden="1" w:unhideWhenUsed="1"/>
-    <w:lsdException w:name="HTML Definition" w:semiHidden="1" w:unhideWhenUsed="1"/>
-    <w:lsdException w:name="HTML Keyboard" w:semiHidden="1" w:unhideWhenUsed="1"/>
-    <w:lsdException w:name="HTML Preformatted" w:semiHidden="1" w:unhideWhenUsed="1"/>
-    <w:lsdException w:name="HTML Sample" w:semiHidden="1" w:unhideWhenUsed="1"/>
-    <w:lsdException w:name="HTML Typewriter" w:semiHidden="1" w:unhideWhenUsed="1"/>
-    <w:lsdException w:name="HTML Variable" w:semiHidden="1" w:unhideWhenUsed="1"/>
-    <w:lsdException w:name="Normal Table" w:semiHidden="1" w:unhideWhenUsed="1"/>
-    <w:lsdException w:name="annotation subject" w:semiHidden="1" w:unhideWhenUsed="1"/>
-    <w:lsdException w:name="No List" w:semiHidden="1" w:unhideWhenUsed="1"/>
-    <w:lsdException w:name="Outline List 1" w:semiHidden="1" w:unhideWhenUsed="1"/>
-    <w:lsdException w:name="Outline List 2" w:semiHidden="1" w:unhideWhenUsed="1"/>
-    <w:lsdException w:name="Outline List 3" w:semiHidden="1" w:unhideWhenUsed="1"/>
-    <w:lsdException w:name="Table Simple 1" w:semiHidden="1" w:unhideWhenUsed="1"/>
-    <w:lsdException w:name="Table Simple 2" w:semiHidden="1" w:unhideWhenUsed="1"/>
-    <w:lsdException w:name="Table Simple 3" w:semiHidden="1" w:unhideWhenUsed="1"/>
-    <w:lsdException w:name="Table Classic 1" w:semiHidden="1" w:unhideWhenUsed="1"/>
-    <w:lsdException w:name="Table Classic 2" w:semiHidden="1" w:unhideWhenUsed="1"/>
-    <w:lsdException w:name="Table Classic 3" w:semiHidden="1" w:unhideWhenUsed="1"/>
-    <w:lsdException w:name="Table Classic 4" w:semiHidden="1" w:unhideWhenUsed="1"/>
-    <w:lsdException w:name="Table Colorful 1" w:semiHidden="1" w:unhideWhenUsed="1"/>
-    <w:lsdException w:name="Table Colorful 2" w:semiHidden="1" w:unhideWhenUsed="1"/>
-    <w:lsdException w:name="Table Colorful 3" w:semiHidden="1" w:unhideWhenUsed="1"/>
-    <w:lsdException w:name="Table Columns 1" w:semiHidden="1" w:unhideWhenUsed="1"/>
-    <w:lsdException w:name="Table Columns 2" w:semiHidden="1" w:unhideWhenUsed="1"/>
-    <w:lsdException w:name="Table Columns 3" w:semiHidden="1" w:unhideWhenUsed="1"/>
-    <w:lsdException w:name="Table Columns 4" w:semiHidden="1" w:unhideWhenUsed="1"/>
-    <w:lsdException w:name="Table Columns 5" w:semiHidden="1" w:unhideWhenUsed="1"/>
-    <w:lsdException w:name="Table Grid 1" w:semiHidden="1" w:unhideWhenUsed="1"/>
-    <w:lsdException w:name="Table Grid 2" w:semiHidden="1" w:unhideWhenUsed="1"/>
-    <w:lsdException w:name="Table Grid 3" w:semiHidden="1" w:unhideWhenUsed="1"/>
-    <w:lsdException w:name="Table Grid 4" w:semiHidden="1" w:unhideWhenUsed="1"/>
-    <w:lsdException w:name="Table Grid 5" w:semiHidden="1" w:unhideWhenUsed="1"/>
-    <w:lsdException w:name="Table Grid 6" w:semiHidden="1" w:unhideWhenUsed="1"/>
-    <w:lsdException w:name="Table Grid 7" w:semiHidden="1" w:unhideWhenUsed="1"/>
-    <w:lsdException w:name="Table Grid 8" w:semiHidden="1" w:unhideWhenUsed="1"/>
-    <w:lsdException w:name="Table List 1" w:semiHidden="1" w:unhideWhenUsed="1"/>
-    <w:lsdException w:name="Table List 2" w:semiHidden="1" w:unhideWhenUsed="1"/>
-    <w:lsdException w:name="Table List 3" w:semiHidden="1" w:unhideWhenUsed="1"/>
-    <w:lsdException w:name="Table List 4" w:semiHidden="1" w:unhideWhenUsed="1"/>
-    <w:lsdException w:name="Table List 5" w:semiHidden="1" w:unhideWhenUsed="1"/>
-    <w:lsdException w:name="Table List 6" w:semiHidden="1" w:unhideWhenUsed="1"/>
-    <w:lsdException w:name="Table List 7" w:semiHidden="1" w:unhideWhenUsed="1"/>
-    <w:lsdException w:name="Table List 8" w:semiHidden="1" w:unhideWhenUsed="1"/>
-    <w:lsdException w:name="Table 3D effects 1" w:semiHidden="1" w:unhideWhenUsed="1"/>
-    <w:lsdException w:name="Table 3D effects 2" w:semiHidden="1" w:unhideWhenUsed="1"/>
-    <w:lsdException w:name="Table 3D effects 3" w:semiHidden="1" w:unhideWhenUsed="1"/>
-    <w:lsdException w:name="Table Contemporary" w:semiHidden="1" w:unhideWhenUsed="1"/>
-    <w:lsdException w:name="Table Elegant" w:semiHidden="1" w:unhideWhenUsed="1"/>
-    <w:lsdException w:name="Table Professional" w:semiHidden="1" w:unhideWhenUsed="1"/>
-    <w:lsdException w:name="Table Subtle 1" w:semiHidden="1" w:unhideWhenUsed="1"/>
-    <w:lsdException w:name="Table Subtle 2" w:semiHidden="1" w:unhideWhenUsed="1"/>
-    <w:lsdException w:name="Table Web 1" w:semiHidden="1" w:unhideWhenUsed="1"/>
-    <w:lsdException w:name="Table Web 2" w:semiHidden="1" w:unhideWhenUsed="1"/>
-    <w:lsdException w:name="Table Web 3" w:semiHidden="1" w:unhideWhenUsed="1"/>
-    <w:lsdException w:name="Balloon Text" w:semiHidden="1" w:unhideWhenUsed="1"/>
-    <w:lsdException w:name="Table Grid" w:uiPriority="39"/>
-    <w:lsdException w:name="Table Theme" w:semiHidden="1" w:unhideWhenUsed="1"/>
-    <w:lsdException w:name="Placeholder Text" w:semiHidden="1"/>
-    <w:lsdException w:name="No Spacing" w:uiPriority="1" w:qFormat="1"/>
-    <w:lsdException w:name="Light Shading" w:uiPriority="60"/>
-    <w:lsdException w:name="Light List" w:uiPriority="61"/>
-    <w:lsdException w:name="Light Grid" w:uiPriority="62"/>
-    <w:lsdException w:name="Medium Shading 1" w:uiPriority="63"/>
-    <w:lsdException w:name="Medium Shading 2" w:uiPriority="64"/>
-    <w:lsdException w:name="Medium List 1" w:uiPriority="65"/>
-    <w:lsdException w:name="Medium List 2" w:uiPriority="66"/>
-    <w:lsdException w:name="Medium Grid 1" w:uiPriority="67"/>
-    <w:lsdException w:name="Medium Grid 2" w:uiPriority="68"/>
-    <w:lsdException w:name="Medium Grid 3" w:uiPriority="69"/>
-    <w:lsdException w:name="Dark List" w:uiPriority="70"/>
-    <w:lsdException w:name="Colorful Shading" w:uiPriority="71"/>
-    <w:lsdException w:name="Colorful List" w:uiPriority="72"/>
-    <w:lsdException w:name="Colorful Grid" w:uiPriority="73"/>
-    <w:lsdException w:name="Light Shading Accent 1" w:uiPriority="60"/>
-    <w:lsdException w:name="Light List Accent 1" w:uiPriority="61"/>
-    <w:lsdException w:name="Light Grid Accent 1" w:uiPriority="62"/>
-    <w:lsdException w:name="Medium Shading 1 Accent 1" w:uiPriority="63"/>
-    <w:lsdException w:name="Medium Shading 2 Accent 1" w:uiPriority="64"/>
-    <w:lsdException w:name="Medium List 1 Accent 1" w:uiPriority="65"/>
-    <w:lsdException w:name="Revision" w:semiHidden="1"/>
-    <w:lsdException w:name="List Paragraph" w:uiPriority="34" w:qFormat="1"/>
-    <w:lsdException w:name="Quote" w:uiPriority="29" w:qFormat="1"/>
-    <w:lsdException w:name="Intense Quote" w:uiPriority="30" w:qFormat="1"/>
-    <w:lsdException w:name="Medium List 2 Accent 1" w:uiPriority="66"/>
-    <w:lsdException w:name="Medium Grid 1 Accent 1" w:uiPriority="67"/>
-    <w:lsdException w:name="Medium Grid 2 Accent 1" w:uiPriority="68"/>
-    <w:lsdException w:name="Medium Grid 3 Accent 1" w:uiPriority="69"/>
-    <w:lsdException w:name="Dark List Accent 1" w:uiPriority="70"/>
-    <w:lsdException w:name="Colorful Shading Accent 1" w:uiPriority="71"/>
-    <w:lsdException w:name="Colorful List Accent 1" w:uiPriority="72"/>
-    <w:lsdException w:name="Colorful Grid Accent 1" w:uiPriority="73"/>
-    <w:lsdException w:name="Light Shading Accent 2" w:uiPriority="60"/>
-    <w:lsdException w:name="Light List Accent 2" w:uiPriority="61"/>
-    <w:lsdException w:name="Light Grid Accent 2" w:uiPriority="62"/>
-    <w:lsdException w:name="Medium Shading 1 Accent 2" w:uiPriority="63"/>
-    <w:lsdException w:name="Medium Shading 2 Accent 2" w:uiPriority="64"/>
-    <w:lsdException w:name="Medium List 1 Accent 2" w:uiPriority="65"/>
-    <w:lsdException w:name="Medium List 2 Accent 2" w:uiPriority="66"/>
-    <w:lsdException w:name="Medium Grid 1 Accent 2" w:uiPriority="67"/>
-    <w:lsdException w:name="Medium Grid 2 Accent 2" w:uiPriority="68"/>
-    <w:lsdException w:name="Medium Grid 3 Accent 2" w:uiPriority="69"/>
-    <w:lsdException w:name="Dark List Accent 2" w:uiPriority="70"/>
-    <w:lsdException w:name="Colorful Shading Accent 2" w:uiPriority="71"/>
-    <w:lsdException w:name="Colorful List Accent 2" w:uiPriority="72"/>
-    <w:lsdException w:name="Colorful Grid Accent 2" w:uiPriority="73"/>
-    <w:lsdException w:name="Light Shading Accent 3" w:uiPriority="60"/>
-    <w:lsdException w:name="Light List Accent 3" w:uiPriority="61"/>
-    <w:lsdException w:name="Light Grid Accent 3" w:uiPriority="62"/>
-    <w:lsdException w:name="Medium Shading 1 Accent 3" w:uiPriority="63"/>
-    <w:lsdException w:name="Medium Shading 2 Accent 3" w:uiPriority="64"/>
-    <w:lsdException w:name="Medium List 1 Accent 3" w:uiPriority="65"/>
-    <w:lsdException w:name="Medium List 2 Accent 3" w:uiPriority="66"/>
-    <w:lsdException w:name="Medium Grid 1 Accent 3" w:uiPriority="67"/>
-    <w:lsdException w:name="Medium Grid 2 Accent 3" w:uiPriority="68"/>
-    <w:lsdException w:name="Medium Grid 3 Accent 3" w:uiPriority="69"/>
-    <w:lsdException w:name="Dark List Accent 3" w:uiPriority="70"/>
-    <w:lsdException w:name="Colorful Shading Accent 3" w:uiPriority="71"/>
-    <w:lsdException w:name="Colorful List Accent 3" w:uiPriority="72"/>
-    <w:lsdException w:name="Colorful Grid Accent 3" w:uiPriority="73"/>
-    <w:lsdException w:name="Light Shading Accent 4" w:uiPriority="60"/>
-    <w:lsdException w:name="Light List Accent 4" w:uiPriority="61"/>
-    <w:lsdException w:name="Light Grid Accent 4" w:uiPriority="62"/>
-    <w:lsdException w:name="Medium Shading 1 Accent 4" w:uiPriority="63"/>
-    <w:lsdException w:name="Medium Shading 2 Accent 4" w:uiPriority="64"/>
-    <w:lsdException w:name="Medium List 1 Accent 4" w:uiPriority="65"/>
-    <w:lsdException w:name="Medium List 2 Accent 4" w:uiPriority="66"/>
-    <w:lsdException w:name="Medium Grid 1 Accent 4" w:uiPriority="67"/>
-    <w:lsdException w:name="Medium Grid 2 Accent 4" w:uiPriority="68"/>
-    <w:lsdException w:name="Medium Grid 3 Accent 4" w:uiPriority="69"/>
-    <w:lsdException w:name="Dark List Accent 4" w:uiPriority="70"/>
-    <w:lsdException w:name="Colorful Shading Accent 4" w:uiPriority="71"/>
-    <w:lsdException w:name="Colorful List Accent 4" w:uiPriority="72"/>
-    <w:lsdException w:name="Colorful Grid Accent 4" w:uiPriority="73"/>
-    <w:lsdException w:name="Light Shading Accent 5" w:uiPriority="60"/>
-    <w:lsdException w:name="Light List Accent 5" w:uiPriority="61"/>
-    <w:lsdException w:name="Light Grid Accent 5" w:uiPriority="62"/>
-    <w:lsdException w:name="Medium Shading 1 Accent 5" w:uiPriority="63"/>
-    <w:lsdException w:name="Medium Shading 2 Accent 5" w:uiPriority="64"/>
-    <w:lsdException w:name="Medium List 1 Accent 5" w:uiPriority="65"/>
-    <w:lsdException w:name="Medium List 2 Accent 5" w:uiPriority="66"/>
-    <w:lsdException w:name="Medium Grid 1 Accent 5" w:uiPriority="67"/>
-    <w:lsdException w:name="Medium Grid 2 Accent 5" w:uiPriority="68"/>
-    <w:lsdException w:name="Medium Grid 3 Accent 5" w:uiPriority="69"/>
-    <w:lsdException w:name="Dark List Accent 5" w:uiPriority="70"/>
-    <w:lsdException w:name="Colorful Shading Accent 5" w:uiPriority="71"/>
-    <w:lsdException w:name="Colorful List Accent 5" w:uiPriority="72"/>
-    <w:lsdException w:name="Colorful Grid Accent 5" w:uiPriority="73"/>
-    <w:lsdException w:name="Light Shading Accent 6" w:uiPriority="60"/>
-    <w:lsdException w:name="Light List Accent 6" w:uiPriority="61"/>
-    <w:lsdException w:name="Light Grid Accent 6" w:uiPriority="62"/>
-    <w:lsdException w:name="Medium Shading 1 Accent 6" w:uiPriority="63"/>
-    <w:lsdException w:name="Medium Shading 2 Accent 6" w:uiPriority="64"/>
-    <w:lsdException w:name="Medium List 1 Accent 6" w:uiPriority="65"/>
-    <w:lsdException w:name="Medium List 2 Accent 6" w:uiPriority="66"/>
-    <w:lsdException w:name="Medium Grid 1 Accent 6" w:uiPriority="67"/>
-    <w:lsdException w:name="Medium Grid 2 Accent 6" w:uiPriority="68"/>
-    <w:lsdException w:name="Medium Grid 3 Accent 6" w:uiPriority="69"/>
-    <w:lsdException w:name="Dark List Accent 6" w:uiPriority="70"/>
-    <w:lsdException w:name="Colorful Shading Accent 6" w:uiPriority="71"/>
-    <w:lsdException w:name="Colorful List Accent 6" w:uiPriority="72"/>
-    <w:lsdException w:name="Colorful Grid Accent 6" w:uiPriority="73"/>
-    <w:lsdException w:name="Subtle Emphasis" w:uiPriority="19" w:qFormat="1"/>
-    <w:lsdException w:name="Intense Emphasis" w:uiPriority="21" w:qFormat="1"/>
-    <w:lsdException w:name="Subtle Reference" w:uiPriority="31" w:qFormat="1"/>
-    <w:lsdException w:name="Intense Reference" w:uiPriority="32" w:qFormat="1"/>
-    <w:lsdException w:name="Book Title" w:uiPriority="33" w:qFormat="1"/>
-    <w:lsdException w:name="Bibliography" w:semiHidden="1" w:uiPriority="37" w:unhideWhenUsed="1"/>
-    <w:lsdException w:name="TOC Heading" w:semiHidden="1" w:uiPriority="39" w:unhideWhenUsed="1" w:qFormat="1"/>
-    <w:lsdException w:name="Plain Table 1" w:uiPriority="41"/>
-    <w:lsdException w:name="Plain Table 2" w:uiPriority="42"/>
-    <w:lsdException w:name="Plain Table 3" w:uiPriority="43"/>
-    <w:lsdException w:name="Plain Table 4" w:uiPriority="44"/>
-    <w:lsdException w:name="Plain Table 5" w:uiPriority="45"/>
-    <w:lsdException w:name="Grid Table Light" w:uiPriority="40"/>
-    <w:lsdException w:name="Grid Table 1 Light" w:uiPriority="46"/>
-    <w:lsdException w:name="Grid Table 2" w:uiPriority="47"/>
-    <w:lsdException w:name="Grid Table 3" w:uiPriority="48"/>
-    <w:lsdException w:name="Grid Table 4" w:uiPriority="49"/>
-    <w:lsdException w:name="Grid Table 5 Dark" w:uiPriority="50"/>
-    <w:lsdException w:name="Grid Table 6 Colorful" w:uiPriority="51"/>
-    <w:lsdException w:name="Grid Table 7 Colorful" w:uiPriority="52"/>
-    <w:lsdException w:name="Grid Table 1 Light Accent 1" w:uiPriority="46"/>
-    <w:lsdException w:name="Grid Table 2 Accent 1" w:uiPriority="47"/>
-    <w:lsdException w:name="Grid Table 3 Accent 1" w:uiPriority="48"/>
-    <w:lsdException w:name="Grid Table 4 Accent 1" w:uiPriority="49"/>
-    <w:lsdException w:name="Grid Table 5 Dark Accent 1" w:uiPriority="50"/>
-    <w:lsdException w:name="Grid Table 6 Colorful Accent 1" w:uiPriority="51"/>
-    <w:lsdException w:name="Grid Table 7 Colorful Accent 1" w:uiPriority="52"/>
-    <w:lsdException w:name="Grid Table 1 Light Accent 2" w:uiPriority="46"/>
-    <w:lsdException w:name="Grid Table 2 Accent 2" w:uiPriority="47"/>
-    <w:lsdException w:name="Grid Table 3 Accent 2" w:uiPriority="48"/>
-    <w:lsdException w:name="Grid Table 4 Accent 2" w:uiPriority="49"/>
-    <w:lsdException w:name="Grid Table 5 Dark Accent 2" w:uiPriority="50"/>
-    <w:lsdException w:name="Grid Table 6 Colorful Accent 2" w:uiPriority="51"/>
-    <w:lsdException w:name="Grid Table 7 Colorful Accent 2" w:uiPriority="52"/>
-    <w:lsdException w:name="Grid Table 1 Light Accent 3" w:uiPriority="46"/>
-    <w:lsdException w:name="Grid Table 2 Accent 3" w:uiPriority="47"/>
-    <w:lsdException w:name="Grid Table 3 Accent 3" w:uiPriority="48"/>
-    <w:lsdException w:name="Grid Table 4 Accent 3" w:uiPriority="49"/>
-    <w:lsdException w:name="Grid Table 5 Dark Accent 3" w:uiPriority="50"/>
-    <w:lsdException w:name="Grid Table 6 Colorful Accent 3" w:uiPriority="51"/>
-    <w:lsdException w:name="Grid Table 7 Colorful Accent 3" w:uiPriority="52"/>
-    <w:lsdException w:name="Grid Table 1 Light Accent 4" w:uiPriority="46"/>
-    <w:lsdException w:name="Grid Table 2 Accent 4" w:uiPriority="47"/>
-    <w:lsdException w:name="Grid Table 3 Accent 4" w:uiPriority="48"/>
-    <w:lsdException w:name="Grid Table 4 Accent 4" w:uiPriority="49"/>
-    <w:lsdException w:name="Grid Table 5 Dark Accent 4" w:uiPriority="50"/>
-    <w:lsdException w:name="Grid Table 6 Colorful Accent 4" w:uiPriority="51"/>
-    <w:lsdException w:name="Grid Table 7 Colorful Accent 4" w:uiPriority="52"/>
-    <w:lsdException w:name="Grid Table 1 Light Accent 5" w:uiPriority="46"/>
-    <w:lsdException w:name="Grid Table 2 Accent 5" w:uiPriority="47"/>
-    <w:lsdException w:name="Grid Table 3 Accent 5" w:uiPriority="48"/>
-    <w:lsdException w:name="Grid Table 4 Accent 5" w:uiPriority="49"/>
-    <w:lsdException w:name="Grid Table 5 Dark Accent 5" w:uiPriority="50"/>
-    <w:lsdException w:name="Grid Table 6 Colorful Accent 5" w:uiPriority="51"/>
-    <w:lsdException w:name="Grid Table 7 Colorful Accent 5" w:uiPriority="52"/>
-    <w:lsdException w:name="Grid Table 1 Light Accent 6" w:uiPriority="46"/>
-    <w:lsdException w:name="Grid Table 2 Accent 6" w:uiPriority="47"/>
-    <w:lsdException w:name="Grid Table 3 Accent 6" w:uiPriority="48"/>
-    <w:lsdException w:name="Grid Table 4 Accent 6" w:uiPriority="49"/>
-    <w:lsdException w:name="Grid Table 5 Dark Accent 6" w:uiPriority="50"/>
-    <w:lsdException w:name="Grid Table 6 Colorful Accent 6" w:uiPriority="51"/>
-    <w:lsdException w:name="Grid Table 7 Colorful Accent 6" w:uiPriority="52"/>
-    <w:lsdException w:name="List Table 1 Light" w:uiPriority="46"/>
-    <w:lsdException w:name="List Table 2" w:uiPriority="47"/>
-    <w:lsdException w:name="List Table 3" w:uiPriority="48"/>
-    <w:lsdException w:name="List Table 4" w:uiPriority="49"/>
-    <w:lsdException w:name="List Table 5 Dark" w:uiPriority="50"/>
-    <w:lsdException w:name="List Table 6 Colorful" w:uiPriority="51"/>
-    <w:lsdException w:name="List Table 7 Colorful" w:uiPriority="52"/>
-    <w:lsdException w:name="List Table 1 Light Accent 1" w:uiPriority="46"/>
-    <w:lsdException w:name="List Table 2 Accent 1" w:uiPriority="47"/>
-    <w:lsdException w:name="List Table 3 Accent 1" w:uiPriority="48"/>
-    <w:lsdException w:name="List Table 4 Accent 1" w:uiPriority="49"/>
-    <w:lsdException w:name="List Table 5 Dark Accent 1" w:uiPriority="50"/>
-    <w:lsdException w:name="List Table 6 Colorful Accent 1" w:uiPriority="51"/>
-    <w:lsdException w:name="List Table 7 Colorful Accent 1" w:uiPriority="52"/>
-    <w:lsdException w:name="List Table 1 Light Accent 2" w:uiPriority="46"/>
-    <w:lsdException w:name="List Table 2 Accent 2" w:uiPriority="47"/>
-    <w:lsdException w:name="List Table 3 Accent 2" w:uiPriority="48"/>
-    <w:lsdException w:name="List Table 4 Accent 2" w:uiPriority="49"/>
-    <w:lsdException w:name="List Table 5 Dark Accent 2" w:uiPriority="50"/>
-    <w:lsdException w:name="List Table 6 Colorful Accent 2" w:uiPriority="51"/>
-    <w:lsdException w:name="List Table 7 Colorful Accent 2" w:uiPriority="52"/>
-    <w:lsdException w:name="List Table 1 Light Accent 3" w:uiPriority="46"/>
-    <w:lsdException w:name="List Table 2 Accent 3" w:uiPriority="47"/>
-    <w:lsdException w:name="List Table 3 Accent 3" w:uiPriority="48"/>
-    <w:lsdException w:name="List Table 4 Accent 3" w:uiPriority="49"/>
-    <w:lsdException w:name="List Table 5 Dark Accent 3" w:uiPriority="50"/>
-    <w:lsdException w:name="List Table 6 Colorful Accent 3" w:uiPriority="51"/>
-    <w:lsdException w:name="List Table 7 Colorful Accent 3" w:uiPriority="52"/>
-    <w:lsdException w:name="List Table 1 Light Accent 4" w:uiPriority="46"/>
-    <w:lsdException w:name="List Table 2 Accent 4" w:uiPriority="47"/>
-    <w:lsdException w:name="List Table 3 Accent 4" w:uiPriority="48"/>
-    <w:lsdException w:name="List Table 4 Accent 4" w:uiPriority="49"/>
-    <w:lsdException w:name="List Table 5 Dark Accent 4" w:uiPriority="50"/>
-    <w:lsdException w:name="List Table 6 Colorful Accent 4" w:uiPriority="51"/>
-    <w:lsdException w:name="List Table 7 Colorful Accent 4" w:uiPriority="52"/>
-    <w:lsdException w:name="List Table 1 Light Accent 5" w:uiPriority="46"/>
-    <w:lsdException w:name="List Table 2 Accent 5" w:uiPriority="47"/>
-    <w:lsdException w:name="List Table 3 Accent 5" w:uiPriority="48"/>
-    <w:lsdException w:name="List Table 4 Accent 5" w:uiPriority="49"/>
-    <w:lsdException w:name="List Table 5 Dark Accent 5" w:uiPriority="50"/>
-    <w:lsdException w:name="List Table 6 Colorful Accent 5" w:uiPriority="51"/>
-    <w:lsdException w:name="List Table 7 Colorful Accent 5" w:uiPriority="52"/>
-    <w:lsdException w:name="List Table 1 Light Accent 6" w:uiPriority="46"/>
-    <w:lsdException w:name="List Table 2 Accent 6" w:uiPriority="47"/>
-    <w:lsdException w:name="List Table 3 Accent 6" w:uiPriority="48"/>
-    <w:lsdException w:name="List Table 4 Accent 6" w:uiPriority="49"/>
-    <w:lsdException w:name="List Table 5 Dark Accent 6" w:uiPriority="50"/>
-    <w:lsdException w:name="List Table 6 Colorful Accent 6" w:uiPriority="51"/>
-    <w:lsdException w:name="List Table 7 Colorful Accent 6" w:uiPriority="52"/>
+  <w:latentStyles w:defLockedState="0" w:defUIPriority="99" w:defSemiHidden="1" w:defUnhideWhenUsed="1" w:defQFormat="0" w:count="267">
+    <w:lsdException w:name="Normal" w:semiHidden="0" w:uiPriority="0" w:unhideWhenUsed="0" w:qFormat="1"/>
+    <w:lsdException w:name="heading 1" w:semiHidden="0" w:uiPriority="9" w:unhideWhenUsed="0" w:qFormat="1"/>
+    <w:lsdException w:name="heading 2" w:uiPriority="9" w:qFormat="1"/>
+    <w:lsdException w:name="heading 3" w:uiPriority="9" w:qFormat="1"/>
+    <w:lsdException w:name="heading 4" w:uiPriority="9" w:qFormat="1"/>
+    <w:lsdException w:name="heading 5" w:uiPriority="9" w:qFormat="1"/>
+    <w:lsdException w:name="heading 6" w:uiPriority="9" w:qFormat="1"/>
+    <w:lsdException w:name="heading 7" w:uiPriority="9" w:qFormat="1"/>
+    <w:lsdException w:name="heading 8" w:uiPriority="9" w:qFormat="1"/>
+    <w:lsdException w:name="heading 9" w:uiPriority="9" w:qFormat="1"/>
+    <w:lsdException w:name="toc 1" w:uiPriority="39"/>
+    <w:lsdException w:name="toc 2" w:uiPriority="39"/>
+    <w:lsdException w:name="toc 3" w:uiPriority="39"/>
+    <w:lsdException w:name="toc 4" w:uiPriority="39"/>
+    <w:lsdException w:name="toc 5" w:uiPriority="39"/>
+    <w:lsdException w:name="toc 6" w:uiPriority="39"/>
+    <w:lsdException w:name="toc 7" w:uiPriority="39"/>
+    <w:lsdException w:name="toc 8" w:uiPriority="39"/>
+    <w:lsdException w:name="toc 9" w:uiPriority="39"/>
+    <w:lsdException w:name="caption" w:uiPriority="35" w:qFormat="1"/>
+    <w:lsdException w:name="Title" w:semiHidden="0" w:uiPriority="10" w:unhideWhenUsed="0" w:qFormat="1"/>
+    <w:lsdException w:name="Default Paragraph Font" w:uiPriority="1"/>
+    <w:lsdException w:name="Subtitle" w:semiHidden="0" w:uiPriority="11" w:unhideWhenUsed="0" w:qFormat="1"/>
+    <w:lsdException w:name="Strong" w:semiHidden="0" w:uiPriority="22" w:unhideWhenUsed="0" w:qFormat="1"/>
+    <w:lsdException w:name="Emphasis" w:semiHidden="0" w:uiPriority="20" w:unhideWhenUsed="0" w:qFormat="1"/>
+    <w:lsdException w:name="Table Grid" w:semiHidden="0" w:uiPriority="39" w:unhideWhenUsed="0"/>
+    <w:lsdException w:name="Placeholder Text" w:unhideWhenUsed="0"/>
+    <w:lsdException w:name="No Spacing" w:semiHidden="0" w:uiPriority="1" w:unhideWhenUsed="0" w:qFormat="1"/>
+    <w:lsdException w:name="Light Shading" w:semiHidden="0" w:uiPriority="60" w:unhideWhenUsed="0"/>
+    <w:lsdException w:name="Light List" w:semiHidden="0" w:uiPriority="61" w:unhideWhenUsed="0"/>
+    <w:lsdException w:name="Light Grid" w:semiHidden="0" w:uiPriority="62" w:unhideWhenUsed="0"/>
+    <w:lsdException w:name="Medium Shading 1" w:semiHidden="0" w:uiPriority="63" w:unhideWhenUsed="0"/>
+    <w:lsdException w:name="Medium Shading 2" w:semiHidden="0" w:uiPriority="64" w:unhideWhenUsed="0"/>
+    <w:lsdException w:name="Medium List 1" w:semiHidden="0" w:uiPriority="65" w:unhideWhenUsed="0"/>
+    <w:lsdException w:name="Medium List 2" w:semiHidden="0" w:uiPriority="66" w:unhideWhenUsed="0"/>
+    <w:lsdException w:name="Medium Grid 1" w:semiHidden="0" w:uiPriority="67" w:unhideWhenUsed="0"/>
+    <w:lsdException w:name="Medium Grid 2" w:semiHidden="0" w:uiPriority="68" w:unhideWhenUsed="0"/>
+    <w:lsdException w:name="Medium Grid 3" w:semiHidden="0" w:uiPriority="69" w:unhideWhenUsed="0"/>
+    <w:lsdException w:name="Dark List" w:semiHidden="0" w:uiPriority="70" w:unhideWhenUsed="0"/>
+    <w:lsdException w:name="Colorful Shading" w:semiHidden="0" w:uiPriority="71" w:unhideWhenUsed="0"/>
+    <w:lsdException w:name="Colorful List" w:semiHidden="0" w:uiPriority="72" w:unhideWhenUsed="0"/>
+    <w:lsdException w:name="Colorful Grid" w:semiHidden="0" w:uiPriority="73" w:unhideWhenUsed="0"/>
+    <w:lsdException w:name="Light Shading Accent 1" w:semiHidden="0" w:uiPriority="60" w:unhideWhenUsed="0"/>
+    <w:lsdException w:name="Light List Accent 1" w:semiHidden="0" w:uiPriority="61" w:unhideWhenUsed="0"/>
+    <w:lsdException w:name="Light Grid Accent 1" w:semiHidden="0" w:uiPriority="62" w:unhideWhenUsed="0"/>
+    <w:lsdException w:name="Medium Shading 1 Accent 1" w:semiHidden="0" w:uiPriority="63" w:unhideWhenUsed="0"/>
+    <w:lsdException w:name="Medium Shading 2 Accent 1" w:semiHidden="0" w:uiPriority="64" w:unhideWhenUsed="0"/>
+    <w:lsdException w:name="Medium List 1 Accent 1" w:semiHidden="0" w:uiPriority="65" w:unhideWhenUsed="0"/>
+    <w:lsdException w:name="Revision" w:unhideWhenUsed="0"/>
+    <w:lsdException w:name="List Paragraph" w:semiHidden="0" w:uiPriority="34" w:unhideWhenUsed="0" w:qFormat="1"/>
+    <w:lsdException w:name="Quote" w:semiHidden="0" w:uiPriority="29" w:unhideWhenUsed="0" w:qFormat="1"/>
+    <w:lsdException w:name="Intense Quote" w:semiHidden="0" w:uiPriority="30" w:unhideWhenUsed="0" w:qFormat="1"/>
+    <w:lsdException w:name="Medium List 2 Accent 1" w:semiHidden="0" w:uiPriority="66" w:unhideWhenUsed="0"/>
+    <w:lsdException w:name="Medium Grid 1 Accent 1" w:semiHidden="0" w:uiPriority="67" w:unhideWhenUsed="0"/>
+    <w:lsdException w:name="Medium Grid 2 Accent 1" w:semiHidden="0" w:uiPriority="68" w:unhideWhenUsed="0"/>
+    <w:lsdException w:name="Medium Grid 3 Accent 1" w:semiHidden="0" w:uiPriority="69" w:unhideWhenUsed="0"/>
+    <w:lsdException w:name="Dark List Accent 1" w:semiHidden="0" w:uiPriority="70" w:unhideWhenUsed="0"/>
+    <w:lsdException w:name="Colorful Shading Accent 1" w:semiHidden="0" w:uiPriority="71" w:unhideWhenUsed="0"/>
+    <w:lsdException w:name="Colorful List Accent 1" w:semiHidden="0" w:uiPriority="72" w:unhideWhenUsed="0"/>
+    <w:lsdException w:name="Colorful Grid Accent 1" w:semiHidden="0" w:uiPriority="73" w:unhideWhenUsed="0"/>
+    <w:lsdException w:name="Light Shading Accent 2" w:semiHidden="0" w:uiPriority="60" w:unhideWhenUsed="0"/>
+    <w:lsdException w:name="Light List Accent 2" w:semiHidden="0" w:uiPriority="61" w:unhideWhenUsed="0"/>
+    <w:lsdException w:name="Light Grid Accent 2" w:semiHidden="0" w:uiPriority="62" w:unhideWhenUsed="0"/>
+    <w:lsdException w:name="Medium Shading 1 Accent 2" w:semiHidden="0" w:uiPriority="63" w:unhideWhenUsed="0"/>
+    <w:lsdException w:name="Medium Shading 2 Accent 2" w:semiHidden="0" w:uiPriority="64" w:unhideWhenUsed="0"/>
+    <w:lsdException w:name="Medium List 1 Accent 2" w:semiHidden="0" w:uiPriority="65" w:unhideWhenUsed="0"/>
+    <w:lsdException w:name="Medium List 2 Accent 2" w:semiHidden="0" w:uiPriority="66" w:unhideWhenUsed="0"/>
+    <w:lsdException w:name="Medium Grid 1 Accent 2" w:semiHidden="0" w:uiPriority="67" w:unhideWhenUsed="0"/>
+    <w:lsdException w:name="Medium Grid 2 Accent 2" w:semiHidden="0" w:uiPriority="68" w:unhideWhenUsed="0"/>
+    <w:lsdException w:name="Medium Grid 3 Accent 2" w:semiHidden="0" w:uiPriority="69" w:unhideWhenUsed="0"/>
+    <w:lsdException w:name="Dark List Accent 2" w:semiHidden="0" w:uiPriority="70" w:unhideWhenUsed="0"/>
+    <w:lsdException w:name="Colorful Shading Accent 2" w:semiHidden="0" w:uiPriority="71" w:unhideWhenUsed="0"/>
+    <w:lsdException w:name="Colorful List Accent 2" w:semiHidden="0" w:uiPriority="72" w:unhideWhenUsed="0"/>
+    <w:lsdException w:name="Colorful Grid Accent 2" w:semiHidden="0" w:uiPriority="73" w:unhideWhenUsed="0"/>
+    <w:lsdException w:name="Light Shading Accent 3" w:semiHidden="0" w:uiPriority="60" w:unhideWhenUsed="0"/>
+    <w:lsdException w:name="Light List Accent 3" w:semiHidden="0" w:uiPriority="61" w:unhideWhenUsed="0"/>
+    <w:lsdException w:name="Light Grid Accent 3" w:semiHidden="0" w:uiPriority="62" w:unhideWhenUsed="0"/>
+    <w:lsdException w:name="Medium Shading 1 Accent 3" w:semiHidden="0" w:uiPriority="63" w:unhideWhenUsed="0"/>
+    <w:lsdException w:name="Medium Shading 2 Accent 3" w:semiHidden="0" w:uiPriority="64" w:unhideWhenUsed="0"/>
+    <w:lsdException w:name="Medium List 1 Accent 3" w:semiHidden="0" w:uiPriority="65" w:unhideWhenUsed="0"/>
+    <w:lsdException w:name="Medium List 2 Accent 3" w:semiHidden="0" w:uiPriority="66" w:unhideWhenUsed="0"/>
+    <w:lsdException w:name="Medium Grid 1 Accent 3" w:semiHidden="0" w:uiPriority="67" w:unhideWhenUsed="0"/>
+    <w:lsdException w:name="Medium Grid 2 Accent 3" w:semiHidden="0" w:uiPriority="68" w:unhideWhenUsed="0"/>
+    <w:lsdException w:name="Medium Grid 3 Accent 3" w:semiHidden="0" w:uiPriority="69" w:unhideWhenUsed="0"/>
+    <w:lsdException w:name="Dark List Accent 3" w:semiHidden="0" w:uiPriority="70" w:unhideWhenUsed="0"/>
+    <w:lsdException w:name="Colorful Shading Accent 3" w:semiHidden="0" w:uiPriority="71" w:unhideWhenUsed="0"/>
+    <w:lsdException w:name="Colorful List Accent 3" w:semiHidden="0" w:uiPriority="72" w:unhideWhenUsed="0"/>
+    <w:lsdException w:name="Colorful Grid Accent 3" w:semiHidden="0" w:uiPriority="73" w:unhideWhenUsed="0"/>
+    <w:lsdException w:name="Light Shading Accent 4" w:semiHidden="0" w:uiPriority="60" w:unhideWhenUsed="0"/>
+    <w:lsdException w:name="Light List Accent 4" w:semiHidden="0" w:uiPriority="61" w:unhideWhenUsed="0"/>
+    <w:lsdException w:name="Light Grid Accent 4" w:semiHidden="0" w:uiPriority="62" w:unhideWhenUsed="0"/>
+    <w:lsdException w:name="Medium Shading 1 Accent 4" w:semiHidden="0" w:uiPriority="63" w:unhideWhenUsed="0"/>
+    <w:lsdException w:name="Medium Shading 2 Accent 4" w:semiHidden="0" w:uiPriority="64" w:unhideWhenUsed="0"/>
+    <w:lsdException w:name="Medium List 1 Accent 4" w:semiHidden="0" w:uiPriority="65" w:unhideWhenUsed="0"/>
+    <w:lsdException w:name="Medium List 2 Accent 4" w:semiHidden="0" w:uiPriority="66" w:unhideWhenUsed="0"/>
+    <w:lsdException w:name="Medium Grid 1 Accent 4" w:semiHidden="0" w:uiPriority="67" w:unhideWhenUsed="0"/>
+    <w:lsdException w:name="Medium Grid 2 Accent 4" w:semiHidden="0" w:uiPriority="68" w:unhideWhenUsed="0"/>
+    <w:lsdException w:name="Medium Grid 3 Accent 4" w:semiHidden="0" w:uiPriority="69" w:unhideWhenUsed="0"/>
+    <w:lsdException w:name="Dark List Accent 4" w:semiHidden="0" w:uiPriority="70" w:unhideWhenUsed="0"/>
+    <w:lsdException w:name="Colorful Shading Accent 4" w:semiHidden="0" w:uiPriority="71" w:unhideWhenUsed="0"/>
+    <w:lsdException w:name="Colorful List Accent 4" w:semiHidden="0" w:uiPriority="72" w:unhideWhenUsed="0"/>
+    <w:lsdException w:name="Colorful Grid Accent 4" w:semiHidden="0" w:uiPriority="73" w:unhideWhenUsed="0"/>
+    <w:lsdException w:name="Light Shading Accent 5" w:semiHidden="0" w:uiPriority="60" w:unhideWhenUsed="0"/>
+    <w:lsdException w:name="Light List Accent 5" w:semiHidden="0" w:uiPriority="61" w:unhideWhenUsed="0"/>
+    <w:lsdException w:name="Light Grid Accent 5" w:semiHidden="0" w:uiPriority="62" w:unhideWhenUsed="0"/>
+    <w:lsdException w:name="Medium Shading 1 Accent 5" w:semiHidden="0" w:uiPriority="63" w:unhideWhenUsed="0"/>
+    <w:lsdException w:name="Medium Shading 2 Accent 5" w:semiHidden="0" w:uiPriority="64" w:unhideWhenUsed="0"/>
+    <w:lsdException w:name="Medium List 1 Accent 5" w:semiHidden="0" w:uiPriority="65" w:unhideWhenUsed="0"/>
+    <w:lsdException w:name="Medium List 2 Accent 5" w:semiHidden="0" w:uiPriority="66" w:unhideWhenUsed="0"/>
+    <w:lsdException w:name="Medium Grid 1 Accent 5" w:semiHidden="0" w:uiPriority="67" w:unhideWhenUsed="0"/>
+    <w:lsdException w:name="Medium Grid 2 Accent 5" w:semiHidden="0" w:uiPriority="68" w:unhideWhenUsed="0"/>
+    <w:lsdException w:name="Medium Grid 3 Accent 5" w:semiHidden="0" w:uiPriority="69" w:unhideWhenUsed="0"/>
+    <w:lsdException w:name="Dark List Accent 5" w:semiHidden="0" w:uiPriority="70" w:unhideWhenUsed="0"/>
+    <w:lsdException w:name="Colorful Shading Accent 5" w:semiHidden="0" w:uiPriority="71" w:unhideWhenUsed="0"/>
+    <w:lsdException w:name="Colorful List Accent 5" w:semiHidden="0" w:uiPriority="72" w:unhideWhenUsed="0"/>
+    <w:lsdException w:name="Colorful Grid Accent 5" w:semiHidden="0" w:uiPriority="73" w:unhideWhenUsed="0"/>
+    <w:lsdException w:name="Light Shading Accent 6" w:semiHidden="0" w:uiPriority="60" w:unhideWhenUsed="0"/>
+    <w:lsdException w:name="Light List Accent 6" w:semiHidden="0" w:uiPriority="61" w:unhideWhenUsed="0"/>
+    <w:lsdException w:name="Light Grid Accent 6" w:semiHidden="0" w:uiPriority="62" w:unhideWhenUsed="0"/>
+    <w:lsdException w:name="Medium Shading 1 Accent 6" w:semiHidden="0" w:uiPriority="63" w:unhideWhenUsed="0"/>
+    <w:lsdException w:name="Medium Shading 2 Accent 6" w:semiHidden="0" w:uiPriority="64" w:unhideWhenUsed="0"/>
+    <w:lsdException w:name="Medium List 1 Accent 6" w:semiHidden="0" w:uiPriority="65" w:unhideWhenUsed="0"/>
+    <w:lsdException w:name="Medium List 2 Accent 6" w:semiHidden="0" w:uiPriority="66" w:unhideWhenUsed="0"/>
+    <w:lsdException w:name="Medium Grid 1 Accent 6" w:semiHidden="0" w:uiPriority="67" w:unhideWhenUsed="0"/>
+    <w:lsdException w:name="Medium Grid 2 Accent 6" w:semiHidden="0" w:uiPriority="68" w:unhideWhenUsed="0"/>
+    <w:lsdException w:name="Medium Grid 3 Accent 6" w:semiHidden="0" w:uiPriority="69" w:unhideWhenUsed="0"/>
+    <w:lsdException w:name="Dark List Accent 6" w:semiHidden="0" w:uiPriority="70" w:unhideWhenUsed="0"/>
+    <w:lsdException w:name="Colorful Shading Accent 6" w:semiHidden="0" w:uiPriority="71" w:unhideWhenUsed="0"/>
+    <w:lsdException w:name="Colorful List Accent 6" w:semiHidden="0" w:uiPriority="72" w:unhideWhenUsed="0"/>
+    <w:lsdException w:name="Colorful Grid Accent 6" w:semiHidden="0" w:uiPriority="73" w:unhideWhenUsed="0"/>
+    <w:lsdException w:name="Subtle Emphasis" w:semiHidden="0" w:uiPriority="19" w:unhideWhenUsed="0" w:qFormat="1"/>
+    <w:lsdException w:name="Intense Emphasis" w:semiHidden="0" w:uiPriority="21" w:unhideWhenUsed="0" w:qFormat="1"/>
+    <w:lsdException w:name="Subtle Reference" w:semiHidden="0" w:uiPriority="31" w:unhideWhenUsed="0" w:qFormat="1"/>
+    <w:lsdException w:name="Intense Reference" w:semiHidden="0" w:uiPriority="32" w:unhideWhenUsed="0" w:qFormat="1"/>
+    <w:lsdException w:name="Book Title" w:semiHidden="0" w:uiPriority="33" w:unhideWhenUsed="0" w:qFormat="1"/>
+    <w:lsdException w:name="Bibliography" w:uiPriority="37"/>
+    <w:lsdException w:name="TOC Heading" w:uiPriority="39" w:qFormat="1"/>
+  </w:latentStyles>
+  <w:style w:type="paragraph" w:default="1" w:styleId="Normal">
+    <w:name w:val="Normal"/>
+    <w:qFormat/>
+  </w:style>
+  <w:style w:type="character" w:default="1" w:styleId="Fontepargpadro">
+    <w:name w:val="Default Paragraph Font"/>
+    <w:uiPriority w:val="1"/>
+    <w:semiHidden/>
+    <w:unhideWhenUsed/>
+  </w:style>
+  <w:style w:type="table" w:default="1" w:styleId="Tabelanormal">
+    <w:name w:val="Normal Table"/>
+    <w:uiPriority w:val="99"/>
+    <w:semiHidden/>
+    <w:unhideWhenUsed/>
+    <w:tblPr>
+      <w:tblInd w:w="0" w:type="dxa"/>
+      <w:tblCellMar>
+        <w:top w:w="0" w:type="dxa"/>
+        <w:left w:w="108" w:type="dxa"/>
+        <w:bottom w:w="0" w:type="dxa"/>
+        <w:right w:w="108" w:type="dxa"/>
+      </w:tblCellMar>
+    </w:tblPr>
+  </w:style>
+  <w:style w:type="numbering" w:default="1" w:styleId="Semlista">
+    <w:name w:val="No List"/>
+    <w:uiPriority w:val="99"/>
+    <w:semiHidden/>
+    <w:unhideWhenUsed/>
+  </w:style>
+  <w:style w:type="character" w:styleId="Hyperlink">
+    <w:name w:val="Hyperlink"/>
+    <w:basedOn w:val="Fontepargpadro"/>
+    <w:uiPriority w:val="99"/>
+    <w:semiHidden/>
+    <w:unhideWhenUsed/>
+    <w:rsid w:val="00C02501"/>
+    <w:rPr>
+      <w:color w:val="0000FF"/>
+      <w:u w:val="single"/>
+    </w:rPr>
+  </w:style>
+</w:styles>
+</file>
+
+<file path=word/stylesWithEffects.xml><?xml version="1.0" encoding="utf-8"?>
+<w:styles xmlns:wpc="http://schemas.microsoft.com/office/word/2010/wordprocessingCanvas" xmlns:mc="http://schemas.openxmlformats.org/markup-compatibility/2006" xmlns:o="urn:schemas-microsoft-com:office:office" xmlns:r="http://schemas.openxmlformats.org/officeDocument/2006/relationships" xmlns:m="http://schemas.openxmlformats.org/officeDocument/2006/math" xmlns:v="urn:schemas-microsoft-com:vml" xmlns:wp14="http://schemas.microsoft.com/office/word/2010/wordprocessingDrawing" xmlns:wp="http://schemas.openxmlformats.org/drawingml/2006/wordprocessingDrawing" xmlns:w10="urn:schemas-microsoft-com:office:word" xmlns:w="http://schemas.openxmlformats.org/wordprocessingml/2006/main" xmlns:w14="http://schemas.microsoft.com/office/word/2010/wordml" xmlns:wpg="http://schemas.microsoft.com/office/word/2010/wordprocessingGroup" xmlns:wpi="http://schemas.microsoft.com/office/word/2010/wordprocessingInk" xmlns:wne="http://schemas.microsoft.com/office/word/2006/wordml" xmlns:wps="http://schemas.microsoft.com/office/word/2010/wordprocessingShape" mc:Ignorable="w14 wp14">
+  <w:docDefaults>
+    <w:rPrDefault>
+      <w:rPr>
+        <w:rFonts w:asciiTheme="minorHAnsi" w:eastAsiaTheme="minorHAnsi" w:hAnsiTheme="minorHAnsi" w:cstheme="minorBidi"/>
+        <w:sz w:val="22"/>
+        <w:szCs w:val="22"/>
+        <w:lang w:val="pt-BR" w:eastAsia="en-US" w:bidi="ar-SA"/>
+      </w:rPr>
+    </w:rPrDefault>
+    <w:pPrDefault>
+      <w:pPr>
+        <w:spacing w:after="160" w:line="259" w:lineRule="auto"/>
+      </w:pPr>
+    </w:pPrDefault>
+  </w:docDefaults>
+  <w:latentStyles w:defLockedState="0" w:defUIPriority="99" w:defSemiHidden="1" w:defUnhideWhenUsed="1" w:defQFormat="0" w:count="267">
+    <w:lsdException w:name="Normal" w:semiHidden="0" w:uiPriority="0" w:unhideWhenUsed="0" w:qFormat="1"/>
+    <w:lsdException w:name="heading 1" w:semiHidden="0" w:uiPriority="9" w:unhideWhenUsed="0" w:qFormat="1"/>
+    <w:lsdException w:name="heading 2" w:uiPriority="9" w:qFormat="1"/>
+    <w:lsdException w:name="heading 3" w:uiPriority="9" w:qFormat="1"/>
+    <w:lsdException w:name="heading 4" w:uiPriority="9" w:qFormat="1"/>
+    <w:lsdException w:name="heading 5" w:uiPriority="9" w:qFormat="1"/>
+    <w:lsdException w:name="heading 6" w:uiPriority="9" w:qFormat="1"/>
+    <w:lsdException w:name="heading 7" w:uiPriority="9" w:qFormat="1"/>
+    <w:lsdException w:name="heading 8" w:uiPriority="9" w:qFormat="1"/>
+    <w:lsdException w:name="heading 9" w:uiPriority="9" w:qFormat="1"/>
+    <w:lsdException w:name="toc 1" w:uiPriority="39"/>
+    <w:lsdException w:name="toc 2" w:uiPriority="39"/>
+    <w:lsdException w:name="toc 3" w:uiPriority="39"/>
+    <w:lsdException w:name="toc 4" w:uiPriority="39"/>
+    <w:lsdException w:name="toc 5" w:uiPriority="39"/>
+    <w:lsdException w:name="toc 6" w:uiPriority="39"/>
+    <w:lsdException w:name="toc 7" w:uiPriority="39"/>
+    <w:lsdException w:name="toc 8" w:uiPriority="39"/>
+    <w:lsdException w:name="toc 9" w:uiPriority="39"/>
+    <w:lsdException w:name="caption" w:uiPriority="35" w:qFormat="1"/>
+    <w:lsdException w:name="Title" w:semiHidden="0" w:uiPriority="10" w:unhideWhenUsed="0" w:qFormat="1"/>
+    <w:lsdException w:name="Default Paragraph Font" w:uiPriority="1"/>
+    <w:lsdException w:name="Subtitle" w:semiHidden="0" w:uiPriority="11" w:unhideWhenUsed="0" w:qFormat="1"/>
+    <w:lsdException w:name="Strong" w:semiHidden="0" w:uiPriority="22" w:unhideWhenUsed="0" w:qFormat="1"/>
+    <w:lsdException w:name="Emphasis" w:semiHidden="0" w:uiPriority="20" w:unhideWhenUsed="0" w:qFormat="1"/>
+    <w:lsdException w:name="Table Grid" w:semiHidden="0" w:uiPriority="39" w:unhideWhenUsed="0"/>
+    <w:lsdException w:name="Placeholder Text" w:unhideWhenUsed="0"/>
+    <w:lsdException w:name="No Spacing" w:semiHidden="0" w:uiPriority="1" w:unhideWhenUsed="0" w:qFormat="1"/>
+    <w:lsdException w:name="Light Shading" w:semiHidden="0" w:uiPriority="60" w:unhideWhenUsed="0"/>
+    <w:lsdException w:name="Light List" w:semiHidden="0" w:uiPriority="61" w:unhideWhenUsed="0"/>
+    <w:lsdException w:name="Light Grid" w:semiHidden="0" w:uiPriority="62" w:unhideWhenUsed="0"/>
+    <w:lsdException w:name="Medium Shading 1" w:semiHidden="0" w:uiPriority="63" w:unhideWhenUsed="0"/>
+    <w:lsdException w:name="Medium Shading 2" w:semiHidden="0" w:uiPriority="64" w:unhideWhenUsed="0"/>
+    <w:lsdException w:name="Medium List 1" w:semiHidden="0" w:uiPriority="65" w:unhideWhenUsed="0"/>
+    <w:lsdException w:name="Medium List 2" w:semiHidden="0" w:uiPriority="66" w:unhideWhenUsed="0"/>
+    <w:lsdException w:name="Medium Grid 1" w:semiHidden="0" w:uiPriority="67" w:unhideWhenUsed="0"/>
+    <w:lsdException w:name="Medium Grid 2" w:semiHidden="0" w:uiPriority="68" w:unhideWhenUsed="0"/>
+    <w:lsdException w:name="Medium Grid 3" w:semiHidden="0" w:uiPriority="69" w:unhideWhenUsed="0"/>
+    <w:lsdException w:name="Dark List" w:semiHidden="0" w:uiPriority="70" w:unhideWhenUsed="0"/>
+    <w:lsdException w:name="Colorful Shading" w:semiHidden="0" w:uiPriority="71" w:unhideWhenUsed="0"/>
+    <w:lsdException w:name="Colorful List" w:semiHidden="0" w:uiPriority="72" w:unhideWhenUsed="0"/>
+    <w:lsdException w:name="Colorful Grid" w:semiHidden="0" w:uiPriority="73" w:unhideWhenUsed="0"/>
+    <w:lsdException w:name="Light Shading Accent 1" w:semiHidden="0" w:uiPriority="60" w:unhideWhenUsed="0"/>
+    <w:lsdException w:name="Light List Accent 1" w:semiHidden="0" w:uiPriority="61" w:unhideWhenUsed="0"/>
+    <w:lsdException w:name="Light Grid Accent 1" w:semiHidden="0" w:uiPriority="62" w:unhideWhenUsed="0"/>
+    <w:lsdException w:name="Medium Shading 1 Accent 1" w:semiHidden="0" w:uiPriority="63" w:unhideWhenUsed="0"/>
+    <w:lsdException w:name="Medium Shading 2 Accent 1" w:semiHidden="0" w:uiPriority="64" w:unhideWhenUsed="0"/>
+    <w:lsdException w:name="Medium List 1 Accent 1" w:semiHidden="0" w:uiPriority="65" w:unhideWhenUsed="0"/>
+    <w:lsdException w:name="Revision" w:unhideWhenUsed="0"/>
+    <w:lsdException w:name="List Paragraph" w:semiHidden="0" w:uiPriority="34" w:unhideWhenUsed="0" w:qFormat="1"/>
+    <w:lsdException w:name="Quote" w:semiHidden="0" w:uiPriority="29" w:unhideWhenUsed="0" w:qFormat="1"/>
+    <w:lsdException w:name="Intense Quote" w:semiHidden="0" w:uiPriority="30" w:unhideWhenUsed="0" w:qFormat="1"/>
+    <w:lsdException w:name="Medium List 2 Accent 1" w:semiHidden="0" w:uiPriority="66" w:unhideWhenUsed="0"/>
+    <w:lsdException w:name="Medium Grid 1 Accent 1" w:semiHidden="0" w:uiPriority="67" w:unhideWhenUsed="0"/>
+    <w:lsdException w:name="Medium Grid 2 Accent 1" w:semiHidden="0" w:uiPriority="68" w:unhideWhenUsed="0"/>
+    <w:lsdException w:name="Medium Grid 3 Accent 1" w:semiHidden="0" w:uiPriority="69" w:unhideWhenUsed="0"/>
+    <w:lsdException w:name="Dark List Accent 1" w:semiHidden="0" w:uiPriority="70" w:unhideWhenUsed="0"/>
+    <w:lsdException w:name="Colorful Shading Accent 1" w:semiHidden="0" w:uiPriority="71" w:unhideWhenUsed="0"/>
+    <w:lsdException w:name="Colorful List Accent 1" w:semiHidden="0" w:uiPriority="72" w:unhideWhenUsed="0"/>
+    <w:lsdException w:name="Colorful Grid Accent 1" w:semiHidden="0" w:uiPriority="73" w:unhideWhenUsed="0"/>
+    <w:lsdException w:name="Light Shading Accent 2" w:semiHidden="0" w:uiPriority="60" w:unhideWhenUsed="0"/>
+    <w:lsdException w:name="Light List Accent 2" w:semiHidden="0" w:uiPriority="61" w:unhideWhenUsed="0"/>
+    <w:lsdException w:name="Light Grid Accent 2" w:semiHidden="0" w:uiPriority="62" w:unhideWhenUsed="0"/>
+    <w:lsdException w:name="Medium Shading 1 Accent 2" w:semiHidden="0" w:uiPriority="63" w:unhideWhenUsed="0"/>
+    <w:lsdException w:name="Medium Shading 2 Accent 2" w:semiHidden="0" w:uiPriority="64" w:unhideWhenUsed="0"/>
+    <w:lsdException w:name="Medium List 1 Accent 2" w:semiHidden="0" w:uiPriority="65" w:unhideWhenUsed="0"/>
+    <w:lsdException w:name="Medium List 2 Accent 2" w:semiHidden="0" w:uiPriority="66" w:unhideWhenUsed="0"/>
+    <w:lsdException w:name="Medium Grid 1 Accent 2" w:semiHidden="0" w:uiPriority="67" w:unhideWhenUsed="0"/>
+    <w:lsdException w:name="Medium Grid 2 Accent 2" w:semiHidden="0" w:uiPriority="68" w:unhideWhenUsed="0"/>
+    <w:lsdException w:name="Medium Grid 3 Accent 2" w:semiHidden="0" w:uiPriority="69" w:unhideWhenUsed="0"/>
+    <w:lsdException w:name="Dark List Accent 2" w:semiHidden="0" w:uiPriority="70" w:unhideWhenUsed="0"/>
+    <w:lsdException w:name="Colorful Shading Accent 2" w:semiHidden="0" w:uiPriority="71" w:unhideWhenUsed="0"/>
+    <w:lsdException w:name="Colorful List Accent 2" w:semiHidden="0" w:uiPriority="72" w:unhideWhenUsed="0"/>
+    <w:lsdException w:name="Colorful Grid Accent 2" w:semiHidden="0" w:uiPriority="73" w:unhideWhenUsed="0"/>
+    <w:lsdException w:name="Light Shading Accent 3" w:semiHidden="0" w:uiPriority="60" w:unhideWhenUsed="0"/>
+    <w:lsdException w:name="Light List Accent 3" w:semiHidden="0" w:uiPriority="61" w:unhideWhenUsed="0"/>
+    <w:lsdException w:name="Light Grid Accent 3" w:semiHidden="0" w:uiPriority="62" w:unhideWhenUsed="0"/>
+    <w:lsdException w:name="Medium Shading 1 Accent 3" w:semiHidden="0" w:uiPriority="63" w:unhideWhenUsed="0"/>
+    <w:lsdException w:name="Medium Shading 2 Accent 3" w:semiHidden="0" w:uiPriority="64" w:unhideWhenUsed="0"/>
+    <w:lsdException w:name="Medium List 1 Accent 3" w:semiHidden="0" w:uiPriority="65" w:unhideWhenUsed="0"/>
+    <w:lsdException w:name="Medium List 2 Accent 3" w:semiHidden="0" w:uiPriority="66" w:unhideWhenUsed="0"/>
+    <w:lsdException w:name="Medium Grid 1 Accent 3" w:semiHidden="0" w:uiPriority="67" w:unhideWhenUsed="0"/>
+    <w:lsdException w:name="Medium Grid 2 Accent 3" w:semiHidden="0" w:uiPriority="68" w:unhideWhenUsed="0"/>
+    <w:lsdException w:name="Medium Grid 3 Accent 3" w:semiHidden="0" w:uiPriority="69" w:unhideWhenUsed="0"/>
+    <w:lsdException w:name="Dark List Accent 3" w:semiHidden="0" w:uiPriority="70" w:unhideWhenUsed="0"/>
+    <w:lsdException w:name="Colorful Shading Accent 3" w:semiHidden="0" w:uiPriority="71" w:unhideWhenUsed="0"/>
+    <w:lsdException w:name="Colorful List Accent 3" w:semiHidden="0" w:uiPriority="72" w:unhideWhenUsed="0"/>
+    <w:lsdException w:name="Colorful Grid Accent 3" w:semiHidden="0" w:uiPriority="73" w:unhideWhenUsed="0"/>
+    <w:lsdException w:name="Light Shading Accent 4" w:semiHidden="0" w:uiPriority="60" w:unhideWhenUsed="0"/>
+    <w:lsdException w:name="Light List Accent 4" w:semiHidden="0" w:uiPriority="61" w:unhideWhenUsed="0"/>
+    <w:lsdException w:name="Light Grid Accent 4" w:semiHidden="0" w:uiPriority="62" w:unhideWhenUsed="0"/>
+    <w:lsdException w:name="Medium Shading 1 Accent 4" w:semiHidden="0" w:uiPriority="63" w:unhideWhenUsed="0"/>
+    <w:lsdException w:name="Medium Shading 2 Accent 4" w:semiHidden="0" w:uiPriority="64" w:unhideWhenUsed="0"/>
+    <w:lsdException w:name="Medium List 1 Accent 4" w:semiHidden="0" w:uiPriority="65" w:unhideWhenUsed="0"/>
+    <w:lsdException w:name="Medium List 2 Accent 4" w:semiHidden="0" w:uiPriority="66" w:unhideWhenUsed="0"/>
+    <w:lsdException w:name="Medium Grid 1 Accent 4" w:semiHidden="0" w:uiPriority="67" w:unhideWhenUsed="0"/>
+    <w:lsdException w:name="Medium Grid 2 Accent 4" w:semiHidden="0" w:uiPriority="68" w:unhideWhenUsed="0"/>
+    <w:lsdException w:name="Medium Grid 3 Accent 4" w:semiHidden="0" w:uiPriority="69" w:unhideWhenUsed="0"/>
+    <w:lsdException w:name="Dark List Accent 4" w:semiHidden="0" w:uiPriority="70" w:unhideWhenUsed="0"/>
+    <w:lsdException w:name="Colorful Shading Accent 4" w:semiHidden="0" w:uiPriority="71" w:unhideWhenUsed="0"/>
+    <w:lsdException w:name="Colorful List Accent 4" w:semiHidden="0" w:uiPriority="72" w:unhideWhenUsed="0"/>
+    <w:lsdException w:name="Colorful Grid Accent 4" w:semiHidden="0" w:uiPriority="73" w:unhideWhenUsed="0"/>
+    <w:lsdException w:name="Light Shading Accent 5" w:semiHidden="0" w:uiPriority="60" w:unhideWhenUsed="0"/>
+    <w:lsdException w:name="Light List Accent 5" w:semiHidden="0" w:uiPriority="61" w:unhideWhenUsed="0"/>
+    <w:lsdException w:name="Light Grid Accent 5" w:semiHidden="0" w:uiPriority="62" w:unhideWhenUsed="0"/>
+    <w:lsdException w:name="Medium Shading 1 Accent 5" w:semiHidden="0" w:uiPriority="63" w:unhideWhenUsed="0"/>
+    <w:lsdException w:name="Medium Shading 2 Accent 5" w:semiHidden="0" w:uiPriority="64" w:unhideWhenUsed="0"/>
+    <w:lsdException w:name="Medium List 1 Accent 5" w:semiHidden="0" w:uiPriority="65" w:unhideWhenUsed="0"/>
+    <w:lsdException w:name="Medium List 2 Accent 5" w:semiHidden="0" w:uiPriority="66" w:unhideWhenUsed="0"/>
+    <w:lsdException w:name="Medium Grid 1 Accent 5" w:semiHidden="0" w:uiPriority="67" w:unhideWhenUsed="0"/>
+    <w:lsdException w:name="Medium Grid 2 Accent 5" w:semiHidden="0" w:uiPriority="68" w:unhideWhenUsed="0"/>
+    <w:lsdException w:name="Medium Grid 3 Accent 5" w:semiHidden="0" w:uiPriority="69" w:unhideWhenUsed="0"/>
+    <w:lsdException w:name="Dark List Accent 5" w:semiHidden="0" w:uiPriority="70" w:unhideWhenUsed="0"/>
+    <w:lsdException w:name="Colorful Shading Accent 5" w:semiHidden="0" w:uiPriority="71" w:unhideWhenUsed="0"/>
+    <w:lsdException w:name="Colorful List Accent 5" w:semiHidden="0" w:uiPriority="72" w:unhideWhenUsed="0"/>
+    <w:lsdException w:name="Colorful Grid Accent 5" w:semiHidden="0" w:uiPriority="73" w:unhideWhenUsed="0"/>
+    <w:lsdException w:name="Light Shading Accent 6" w:semiHidden="0" w:uiPriority="60" w:unhideWhenUsed="0"/>
+    <w:lsdException w:name="Light List Accent 6" w:semiHidden="0" w:uiPriority="61" w:unhideWhenUsed="0"/>
+    <w:lsdException w:name="Light Grid Accent 6" w:semiHidden="0" w:uiPriority="62" w:unhideWhenUsed="0"/>
+    <w:lsdException w:name="Medium Shading 1 Accent 6" w:semiHidden="0" w:uiPriority="63" w:unhideWhenUsed="0"/>
+    <w:lsdException w:name="Medium Shading 2 Accent 6" w:semiHidden="0" w:uiPriority="64" w:unhideWhenUsed="0"/>
+    <w:lsdException w:name="Medium List 1 Accent 6" w:semiHidden="0" w:uiPriority="65" w:unhideWhenUsed="0"/>
+    <w:lsdException w:name="Medium List 2 Accent 6" w:semiHidden="0" w:uiPriority="66" w:unhideWhenUsed="0"/>
+    <w:lsdException w:name="Medium Grid 1 Accent 6" w:semiHidden="0" w:uiPriority="67" w:unhideWhenUsed="0"/>
+    <w:lsdException w:name="Medium Grid 2 Accent 6" w:semiHidden="0" w:uiPriority="68" w:unhideWhenUsed="0"/>
+    <w:lsdException w:name="Medium Grid 3 Accent 6" w:semiHidden="0" w:uiPriority="69" w:unhideWhenUsed="0"/>
+    <w:lsdException w:name="Dark List Accent 6" w:semiHidden="0" w:uiPriority="70" w:unhideWhenUsed="0"/>
+    <w:lsdException w:name="Colorful Shading Accent 6" w:semiHidden="0" w:uiPriority="71" w:unhideWhenUsed="0"/>
+    <w:lsdException w:name="Colorful List Accent 6" w:semiHidden="0" w:uiPriority="72" w:unhideWhenUsed="0"/>
+    <w:lsdException w:name="Colorful Grid Accent 6" w:semiHidden="0" w:uiPriority="73" w:unhideWhenUsed="0"/>
+    <w:lsdException w:name="Subtle Emphasis" w:semiHidden="0" w:uiPriority="19" w:unhideWhenUsed="0" w:qFormat="1"/>
+    <w:lsdException w:name="Intense Emphasis" w:semiHidden="0" w:uiPriority="21" w:unhideWhenUsed="0" w:qFormat="1"/>
+    <w:lsdException w:name="Subtle Reference" w:semiHidden="0" w:uiPriority="31" w:unhideWhenUsed="0" w:qFormat="1"/>
+    <w:lsdException w:name="Intense Reference" w:semiHidden="0" w:uiPriority="32" w:unhideWhenUsed="0" w:qFormat="1"/>
+    <w:lsdException w:name="Book Title" w:semiHidden="0" w:uiPriority="33" w:unhideWhenUsed="0" w:qFormat="1"/>
+    <w:lsdException w:name="Bibliography" w:uiPriority="37"/>
+    <w:lsdException w:name="TOC Heading" w:uiPriority="39" w:qFormat="1"/>
   </w:latentStyles>
   <w:style w:type="paragraph" w:default="1" w:styleId="Normal">
     <w:name w:val="Normal"/>
@@ -2596,7 +2933,7 @@
   <a:extraClrSchemeLst/>
   <a:extLst>
     <a:ext uri="{05A4C25C-085E-4340-85A3-A5531E510DB2}">
-      <thm15:themeFamily xmlns:thm15="http://schemas.microsoft.com/office/thememl/2012/main" name="Office Theme" id="{62F939B6-93AF-4DB8-9C6B-D6C7DFDC589F}" vid="{4A3C46E8-61CC-4603-A589-7422A47A8E4A}"/>
+      <thm15:themeFamily xmlns="" xmlns:thm15="http://schemas.microsoft.com/office/thememl/2012/main" name="Office Theme" id="{62F939B6-93AF-4DB8-9C6B-D6C7DFDC589F}" vid="{4A3C46E8-61CC-4603-A589-7422A47A8E4A}"/>
     </a:ext>
   </a:extLst>
 </a:theme>

</xml_diff>